<commit_message>
Made PDFS and made changes
</commit_message>
<xml_diff>
--- a/Project Documentation/Use Case/AllUseCases.docx
+++ b/Project Documentation/Use Case/AllUseCases.docx
@@ -7076,7 +7076,7 @@
               <w:rPr>
                 <w:sz w:val="24"/>
               </w:rPr>
-              <w:t>3</w:t>
+              <w:t>4</w:t>
             </w:r>
           </w:p>
         </w:tc>
@@ -7129,7 +7129,7 @@
               <w:rPr>
                 <w:sz w:val="24"/>
               </w:rPr>
-              <w:t>4</w:t>
+              <w:t>5</w:t>
             </w:r>
           </w:p>
         </w:tc>
@@ -7182,7 +7182,7 @@
               <w:rPr>
                 <w:sz w:val="24"/>
               </w:rPr>
-              <w:t>5</w:t>
+              <w:t>6</w:t>
             </w:r>
           </w:p>
         </w:tc>
@@ -7235,7 +7235,7 @@
               <w:rPr>
                 <w:sz w:val="24"/>
               </w:rPr>
-              <w:t>6</w:t>
+              <w:t>7</w:t>
             </w:r>
           </w:p>
         </w:tc>
@@ -7820,7 +7820,19 @@
               <w:rPr>
                 <w:sz w:val="24"/>
               </w:rPr>
-              <w:t xml:space="preserve">         4. The user cannot find the speaker</w:t>
+              <w:t>4</w:t>
+            </w:r>
+            <w:r>
+              <w:rPr>
+                <w:sz w:val="24"/>
+              </w:rPr>
+              <w:t>a</w:t>
+            </w:r>
+            <w:r>
+              <w:rPr>
+                <w:sz w:val="24"/>
+              </w:rPr>
+              <w:t>. The user cannot find the speaker</w:t>
             </w:r>
           </w:p>
           <w:p>
@@ -10271,11 +10283,11 @@
           </w:tcPr>
           <w:p>
             <w:pPr>
+              <w:pStyle w:val="ListParagraph"/>
               <w:numPr>
                 <w:ilvl w:val="0"/>
-                <w:numId w:val="5"/>
+                <w:numId w:val="45"/>
               </w:numPr>
-              <w:contextualSpacing/>
               <w:rPr>
                 <w:sz w:val="24"/>
               </w:rPr>
@@ -10289,11 +10301,11 @@
           </w:p>
           <w:p>
             <w:pPr>
+              <w:pStyle w:val="ListParagraph"/>
               <w:numPr>
                 <w:ilvl w:val="0"/>
-                <w:numId w:val="5"/>
+                <w:numId w:val="45"/>
               </w:numPr>
-              <w:contextualSpacing/>
               <w:rPr>
                 <w:sz w:val="24"/>
               </w:rPr>
@@ -10307,11 +10319,11 @@
           </w:p>
           <w:p>
             <w:pPr>
+              <w:pStyle w:val="ListParagraph"/>
               <w:numPr>
                 <w:ilvl w:val="0"/>
-                <w:numId w:val="5"/>
+                <w:numId w:val="45"/>
               </w:numPr>
-              <w:contextualSpacing/>
               <w:rPr>
                 <w:sz w:val="24"/>
               </w:rPr>
@@ -10325,11 +10337,11 @@
           </w:p>
           <w:p>
             <w:pPr>
+              <w:pStyle w:val="ListParagraph"/>
               <w:numPr>
                 <w:ilvl w:val="0"/>
-                <w:numId w:val="5"/>
+                <w:numId w:val="45"/>
               </w:numPr>
-              <w:contextualSpacing/>
               <w:rPr>
                 <w:sz w:val="24"/>
               </w:rPr>
@@ -11856,7 +11868,7 @@
               <w:pStyle w:val="ListParagraph"/>
               <w:numPr>
                 <w:ilvl w:val="0"/>
-                <w:numId w:val="9"/>
+                <w:numId w:val="45"/>
               </w:numPr>
               <w:rPr>
                 <w:sz w:val="24"/>
@@ -12490,15 +12502,17 @@
           </w:tcPr>
           <w:p>
             <w:pPr>
-              <w:pStyle w:val="ListParagraph"/>
-              <w:numPr>
-                <w:ilvl w:val="0"/>
-                <w:numId w:val="9"/>
-              </w:numPr>
-              <w:rPr>
-                <w:sz w:val="24"/>
-              </w:rPr>
-            </w:pPr>
+              <w:ind w:left="360"/>
+              <w:rPr>
+                <w:sz w:val="24"/>
+              </w:rPr>
+            </w:pPr>
+            <w:r>
+              <w:rPr>
+                <w:sz w:val="24"/>
+              </w:rPr>
+              <w:t xml:space="preserve">1.  </w:t>
+            </w:r>
             <w:r>
               <w:rPr>
                 <w:sz w:val="24"/>
@@ -12508,15 +12522,16 @@
           </w:p>
           <w:p>
             <w:pPr>
-              <w:pStyle w:val="ListParagraph"/>
-              <w:numPr>
-                <w:ilvl w:val="0"/>
-                <w:numId w:val="9"/>
-              </w:numPr>
-              <w:rPr>
-                <w:sz w:val="24"/>
-              </w:rPr>
-            </w:pPr>
+              <w:rPr>
+                <w:sz w:val="24"/>
+              </w:rPr>
+            </w:pPr>
+            <w:r>
+              <w:rPr>
+                <w:sz w:val="24"/>
+              </w:rPr>
+              <w:t xml:space="preserve">      2. </w:t>
+            </w:r>
             <w:r>
               <w:rPr>
                 <w:sz w:val="24"/>
@@ -12526,21 +12541,50 @@
           </w:p>
           <w:p>
             <w:pPr>
-              <w:pStyle w:val="ListParagraph"/>
-              <w:numPr>
-                <w:ilvl w:val="0"/>
-                <w:numId w:val="9"/>
-              </w:numPr>
-              <w:rPr>
-                <w:sz w:val="24"/>
-              </w:rPr>
-            </w:pPr>
+              <w:rPr>
+                <w:sz w:val="24"/>
+              </w:rPr>
+            </w:pPr>
+            <w:r>
+              <w:rPr>
+                <w:sz w:val="24"/>
+              </w:rPr>
+              <w:t xml:space="preserve">       3. </w:t>
+            </w:r>
             <w:r>
               <w:rPr>
                 <w:sz w:val="24"/>
               </w:rPr>
               <w:t>Server communication allowed outside of the local network</w:t>
             </w:r>
+          </w:p>
+        </w:tc>
+      </w:tr>
+      <w:tr>
+        <w:tc>
+          <w:tcPr>
+            <w:tcW w:w="822" w:type="dxa"/>
+          </w:tcPr>
+          <w:p>
+            <w:pPr>
+              <w:rPr>
+                <w:i/>
+                <w:sz w:val="24"/>
+              </w:rPr>
+            </w:pPr>
+          </w:p>
+        </w:tc>
+        <w:tc>
+          <w:tcPr>
+            <w:tcW w:w="9450" w:type="dxa"/>
+          </w:tcPr>
+          <w:p>
+            <w:pPr>
+              <w:ind w:left="360"/>
+              <w:rPr>
+                <w:sz w:val="24"/>
+              </w:rPr>
+            </w:pPr>
           </w:p>
         </w:tc>
       </w:tr>
@@ -14490,7 +14534,7 @@
               <w:pStyle w:val="ListParagraph"/>
               <w:numPr>
                 <w:ilvl w:val="0"/>
-                <w:numId w:val="2"/>
+                <w:numId w:val="44"/>
               </w:numPr>
               <w:rPr>
                 <w:sz w:val="24"/>
@@ -14508,7 +14552,7 @@
               <w:pStyle w:val="ListParagraph"/>
               <w:numPr>
                 <w:ilvl w:val="0"/>
-                <w:numId w:val="2"/>
+                <w:numId w:val="44"/>
               </w:numPr>
               <w:rPr>
                 <w:sz w:val="24"/>
@@ -14518,13 +14562,7 @@
               <w:rPr>
                 <w:sz w:val="24"/>
               </w:rPr>
-              <w:t xml:space="preserve">Server communications require </w:t>
-            </w:r>
-            <w:r>
-              <w:rPr>
-                <w:sz w:val="24"/>
-              </w:rPr>
-              <w:t>authentication</w:t>
+              <w:t>Server communications require authentication</w:t>
             </w:r>
           </w:p>
           <w:p>
@@ -14532,7 +14570,7 @@
               <w:pStyle w:val="ListParagraph"/>
               <w:numPr>
                 <w:ilvl w:val="0"/>
-                <w:numId w:val="2"/>
+                <w:numId w:val="44"/>
               </w:numPr>
               <w:rPr>
                 <w:sz w:val="24"/>
@@ -16753,9 +16791,10 @@
           </w:tcPr>
           <w:p>
             <w:pPr>
+              <w:pStyle w:val="ListParagraph"/>
               <w:numPr>
                 <w:ilvl w:val="0"/>
-                <w:numId w:val="3"/>
+                <w:numId w:val="43"/>
               </w:numPr>
               <w:rPr>
                 <w:sz w:val="24"/>
@@ -16765,26 +16804,15 @@
               <w:rPr>
                 <w:sz w:val="24"/>
               </w:rPr>
-              <w:t xml:space="preserve">How will device be </w:t>
-            </w:r>
-            <w:r>
-              <w:rPr>
-                <w:sz w:val="24"/>
-              </w:rPr>
-              <w:t>located</w:t>
-            </w:r>
-            <w:r>
-              <w:rPr>
-                <w:sz w:val="24"/>
-              </w:rPr>
-              <w:t>?</w:t>
-            </w:r>
-          </w:p>
-          <w:p>
-            <w:pPr>
+              <w:t>How will device be located?</w:t>
+            </w:r>
+          </w:p>
+          <w:p>
+            <w:pPr>
+              <w:pStyle w:val="ListParagraph"/>
               <w:numPr>
                 <w:ilvl w:val="0"/>
-                <w:numId w:val="3"/>
+                <w:numId w:val="43"/>
               </w:numPr>
               <w:rPr>
                 <w:sz w:val="24"/>
@@ -16794,26 +16822,15 @@
               <w:rPr>
                 <w:sz w:val="24"/>
               </w:rPr>
-              <w:t>What will we do once we remove a device</w:t>
-            </w:r>
-            <w:r>
-              <w:rPr>
-                <w:sz w:val="24"/>
-              </w:rPr>
-              <w:t>?</w:t>
-            </w:r>
-            <w:r>
-              <w:rPr>
-                <w:sz w:val="24"/>
-              </w:rPr>
-              <w:t xml:space="preserve"> Should we have an alternative or reset the room boundaries?</w:t>
-            </w:r>
-          </w:p>
-          <w:p>
-            <w:pPr>
+              <w:t>What will we do once we remove a device? Should we have an alternative or reset the room boundaries?</w:t>
+            </w:r>
+          </w:p>
+          <w:p>
+            <w:pPr>
+              <w:pStyle w:val="ListParagraph"/>
               <w:numPr>
                 <w:ilvl w:val="0"/>
-                <w:numId w:val="3"/>
+                <w:numId w:val="43"/>
               </w:numPr>
               <w:rPr>
                 <w:sz w:val="24"/>
@@ -18722,8 +18739,6 @@
               </w:rPr>
               <w:t>5a</w:t>
             </w:r>
-            <w:bookmarkStart w:id="0" w:name="_GoBack"/>
-            <w:bookmarkEnd w:id="0"/>
             <w:r>
               <w:rPr>
                 <w:sz w:val="24"/>
@@ -18938,7 +18953,7 @@
               <w:pStyle w:val="ListParagraph"/>
               <w:numPr>
                 <w:ilvl w:val="0"/>
-                <w:numId w:val="5"/>
+                <w:numId w:val="42"/>
               </w:numPr>
               <w:spacing w:line="256" w:lineRule="auto"/>
               <w:rPr>
@@ -18959,7 +18974,7 @@
               <w:pStyle w:val="ListParagraph"/>
               <w:numPr>
                 <w:ilvl w:val="0"/>
-                <w:numId w:val="5"/>
+                <w:numId w:val="42"/>
               </w:numPr>
               <w:spacing w:line="256" w:lineRule="auto"/>
               <w:rPr>
@@ -18980,7 +18995,7 @@
               <w:pStyle w:val="ListParagraph"/>
               <w:numPr>
                 <w:ilvl w:val="0"/>
-                <w:numId w:val="5"/>
+                <w:numId w:val="42"/>
               </w:numPr>
               <w:spacing w:line="256" w:lineRule="auto"/>
               <w:rPr>
@@ -19356,9 +19371,10 @@
           </w:tcPr>
           <w:p>
             <w:pPr>
+              <w:pStyle w:val="ListParagraph"/>
               <w:numPr>
                 <w:ilvl w:val="0"/>
-                <w:numId w:val="6"/>
+                <w:numId w:val="36"/>
               </w:numPr>
               <w:spacing w:line="256" w:lineRule="auto"/>
               <w:rPr>
@@ -19376,9 +19392,10 @@
           </w:p>
           <w:p>
             <w:pPr>
+              <w:pStyle w:val="ListParagraph"/>
               <w:numPr>
                 <w:ilvl w:val="0"/>
-                <w:numId w:val="6"/>
+                <w:numId w:val="36"/>
               </w:numPr>
               <w:spacing w:line="256" w:lineRule="auto"/>
               <w:rPr>
@@ -21262,7 +21279,7 @@
               <w:pStyle w:val="ListParagraph"/>
               <w:numPr>
                 <w:ilvl w:val="0"/>
-                <w:numId w:val="5"/>
+                <w:numId w:val="34"/>
               </w:numPr>
               <w:spacing w:line="256" w:lineRule="auto"/>
               <w:rPr>
@@ -21281,7 +21298,7 @@
               <w:pStyle w:val="ListParagraph"/>
               <w:numPr>
                 <w:ilvl w:val="0"/>
-                <w:numId w:val="5"/>
+                <w:numId w:val="34"/>
               </w:numPr>
               <w:spacing w:line="256" w:lineRule="auto"/>
               <w:rPr>
@@ -21300,7 +21317,7 @@
               <w:pStyle w:val="ListParagraph"/>
               <w:numPr>
                 <w:ilvl w:val="0"/>
-                <w:numId w:val="5"/>
+                <w:numId w:val="34"/>
               </w:numPr>
               <w:spacing w:line="256" w:lineRule="auto"/>
               <w:rPr>
@@ -21649,7 +21666,7 @@
               <w:pStyle w:val="ListParagraph"/>
               <w:numPr>
                 <w:ilvl w:val="0"/>
-                <w:numId w:val="6"/>
+                <w:numId w:val="35"/>
               </w:numPr>
               <w:spacing w:line="256" w:lineRule="auto"/>
               <w:rPr>
@@ -21668,7 +21685,7 @@
               <w:pStyle w:val="ListParagraph"/>
               <w:numPr>
                 <w:ilvl w:val="0"/>
-                <w:numId w:val="6"/>
+                <w:numId w:val="35"/>
               </w:numPr>
               <w:spacing w:line="256" w:lineRule="auto"/>
               <w:rPr>
@@ -24069,7 +24086,7 @@
               <w:pStyle w:val="ListParagraph"/>
               <w:numPr>
                 <w:ilvl w:val="0"/>
-                <w:numId w:val="6"/>
+                <w:numId w:val="46"/>
               </w:numPr>
               <w:rPr>
                 <w:sz w:val="24"/>
@@ -24087,7 +24104,7 @@
               <w:pStyle w:val="ListParagraph"/>
               <w:numPr>
                 <w:ilvl w:val="0"/>
-                <w:numId w:val="6"/>
+                <w:numId w:val="46"/>
               </w:numPr>
               <w:rPr>
                 <w:sz w:val="24"/>
@@ -24105,7 +24122,7 @@
               <w:pStyle w:val="ListParagraph"/>
               <w:numPr>
                 <w:ilvl w:val="0"/>
-                <w:numId w:val="6"/>
+                <w:numId w:val="46"/>
               </w:numPr>
               <w:rPr>
                 <w:sz w:val="24"/>
@@ -25903,15 +25920,16 @@
           </w:tcPr>
           <w:p>
             <w:pPr>
+              <w:pStyle w:val="ListParagraph"/>
               <w:numPr>
                 <w:ilvl w:val="0"/>
-                <w:numId w:val="5"/>
+                <w:numId w:val="47"/>
               </w:numPr>
-              <w:contextualSpacing/>
-              <w:rPr>
-                <w:sz w:val="24"/>
-              </w:rPr>
-            </w:pPr>
+              <w:rPr>
+                <w:sz w:val="24"/>
+              </w:rPr>
+            </w:pPr>
+            <w:bookmarkStart w:id="0" w:name="_GoBack"/>
             <w:r>
               <w:rPr>
                 <w:sz w:val="24"/>
@@ -25921,11 +25939,11 @@
           </w:p>
           <w:p>
             <w:pPr>
+              <w:pStyle w:val="ListParagraph"/>
               <w:numPr>
                 <w:ilvl w:val="0"/>
-                <w:numId w:val="5"/>
+                <w:numId w:val="47"/>
               </w:numPr>
-              <w:contextualSpacing/>
               <w:rPr>
                 <w:sz w:val="24"/>
               </w:rPr>
@@ -25939,11 +25957,11 @@
           </w:p>
           <w:p>
             <w:pPr>
+              <w:pStyle w:val="ListParagraph"/>
               <w:numPr>
                 <w:ilvl w:val="0"/>
-                <w:numId w:val="5"/>
+                <w:numId w:val="47"/>
               </w:numPr>
-              <w:contextualSpacing/>
               <w:rPr>
                 <w:sz w:val="24"/>
               </w:rPr>
@@ -25954,6 +25972,7 @@
               </w:rPr>
               <w:t>Server communication allowed outside of the local network</w:t>
             </w:r>
+            <w:bookmarkEnd w:id="0"/>
           </w:p>
         </w:tc>
       </w:tr>
@@ -29165,19 +29184,7 @@
           <w:rFonts w:ascii="Calibri" w:hAnsi="Calibri"/>
         </w:rPr>
         <w:lastRenderedPageBreak/>
-        <w:t>Use Case # [</w:t>
-      </w:r>
-      <w:r>
-        <w:rPr>
-          <w:rFonts w:ascii="Calibri" w:hAnsi="Calibri"/>
-        </w:rPr>
-        <w:t>1</w:t>
-      </w:r>
-      <w:r>
-        <w:rPr>
-          <w:rFonts w:ascii="Calibri" w:hAnsi="Calibri"/>
-        </w:rPr>
-        <w:t>5: Add Light]</w:t>
+        <w:t>Use Case # [15: Add Light]</w:t>
       </w:r>
     </w:p>
     <w:tbl>
@@ -30977,13 +30984,7 @@
           <w:rFonts w:ascii="Calibri" w:hAnsi="Calibri"/>
         </w:rPr>
         <w:lastRenderedPageBreak/>
-        <w:t>Use Case # [16</w:t>
-      </w:r>
-      <w:r>
-        <w:rPr>
-          <w:rFonts w:ascii="Calibri" w:hAnsi="Calibri"/>
-        </w:rPr>
-        <w:t>: Remove Dash Button]</w:t>
+        <w:t>Use Case # [16: Remove Dash Button]</w:t>
       </w:r>
     </w:p>
     <w:tbl>
@@ -32669,7 +32670,7 @@
         <w:color w:val="000000"/>
         <w:sz w:val="24"/>
       </w:rPr>
-      <w:t>9/25/2017 6:38:00 PM</w:t>
+      <w:t>9/29/2017 10:02:00 PM</w:t>
     </w:r>
     <w:r>
       <w:rPr>
@@ -32733,7 +32734,7 @@
         <w:rStyle w:val="PageNumber"/>
         <w:color w:val="000000"/>
       </w:rPr>
-      <w:t>42</w:t>
+      <w:t>16</w:t>
     </w:r>
     <w:r>
       <w:rPr>
@@ -32910,6 +32911,178 @@
 <file path=word/numbering.xml><?xml version="1.0" encoding="utf-8"?>
 <w:numbering xmlns:wpc="http://schemas.microsoft.com/office/word/2010/wordprocessingCanvas" xmlns:mc="http://schemas.openxmlformats.org/markup-compatibility/2006" xmlns:o="urn:schemas-microsoft-com:office:office" xmlns:r="http://schemas.openxmlformats.org/officeDocument/2006/relationships" xmlns:m="http://schemas.openxmlformats.org/officeDocument/2006/math" xmlns:v="urn:schemas-microsoft-com:vml" xmlns:wp14="http://schemas.microsoft.com/office/word/2010/wordprocessingDrawing" xmlns:wp="http://schemas.openxmlformats.org/drawingml/2006/wordprocessingDrawing" xmlns:w10="urn:schemas-microsoft-com:office:word" xmlns:w="http://schemas.openxmlformats.org/wordprocessingml/2006/main" xmlns:w14="http://schemas.microsoft.com/office/word/2010/wordml" xmlns:w15="http://schemas.microsoft.com/office/word/2012/wordml" xmlns:wpg="http://schemas.microsoft.com/office/word/2010/wordprocessingGroup" xmlns:wpi="http://schemas.microsoft.com/office/word/2010/wordprocessingInk" xmlns:wne="http://schemas.microsoft.com/office/word/2006/wordml" xmlns:wps="http://schemas.microsoft.com/office/word/2010/wordprocessingShape" mc:Ignorable="w14 w15 wp14">
   <w:abstractNum w:abstractNumId="0" w15:restartNumberingAfterBreak="0">
+    <w:nsid w:val="01014037"/>
+    <w:multiLevelType w:val="hybridMultilevel"/>
+    <w:tmpl w:val="93ACB0A6"/>
+    <w:lvl w:ilvl="0" w:tplc="0409000F">
+      <w:start w:val="1"/>
+      <w:numFmt w:val="decimal"/>
+      <w:lvlText w:val="%1."/>
+      <w:lvlJc w:val="left"/>
+      <w:pPr>
+        <w:ind w:left="1620" w:hanging="360"/>
+      </w:pPr>
+    </w:lvl>
+    <w:lvl w:ilvl="1" w:tplc="04090019" w:tentative="1">
+      <w:start w:val="1"/>
+      <w:numFmt w:val="lowerLetter"/>
+      <w:lvlText w:val="%2."/>
+      <w:lvlJc w:val="left"/>
+      <w:pPr>
+        <w:ind w:left="2340" w:hanging="360"/>
+      </w:pPr>
+    </w:lvl>
+    <w:lvl w:ilvl="2" w:tplc="0409001B" w:tentative="1">
+      <w:start w:val="1"/>
+      <w:numFmt w:val="lowerRoman"/>
+      <w:lvlText w:val="%3."/>
+      <w:lvlJc w:val="right"/>
+      <w:pPr>
+        <w:ind w:left="3060" w:hanging="180"/>
+      </w:pPr>
+    </w:lvl>
+    <w:lvl w:ilvl="3" w:tplc="0409000F" w:tentative="1">
+      <w:start w:val="1"/>
+      <w:numFmt w:val="decimal"/>
+      <w:lvlText w:val="%4."/>
+      <w:lvlJc w:val="left"/>
+      <w:pPr>
+        <w:ind w:left="3780" w:hanging="360"/>
+      </w:pPr>
+    </w:lvl>
+    <w:lvl w:ilvl="4" w:tplc="04090019" w:tentative="1">
+      <w:start w:val="1"/>
+      <w:numFmt w:val="lowerLetter"/>
+      <w:lvlText w:val="%5."/>
+      <w:lvlJc w:val="left"/>
+      <w:pPr>
+        <w:ind w:left="4500" w:hanging="360"/>
+      </w:pPr>
+    </w:lvl>
+    <w:lvl w:ilvl="5" w:tplc="0409001B" w:tentative="1">
+      <w:start w:val="1"/>
+      <w:numFmt w:val="lowerRoman"/>
+      <w:lvlText w:val="%6."/>
+      <w:lvlJc w:val="right"/>
+      <w:pPr>
+        <w:ind w:left="5220" w:hanging="180"/>
+      </w:pPr>
+    </w:lvl>
+    <w:lvl w:ilvl="6" w:tplc="0409000F" w:tentative="1">
+      <w:start w:val="1"/>
+      <w:numFmt w:val="decimal"/>
+      <w:lvlText w:val="%7."/>
+      <w:lvlJc w:val="left"/>
+      <w:pPr>
+        <w:ind w:left="5940" w:hanging="360"/>
+      </w:pPr>
+    </w:lvl>
+    <w:lvl w:ilvl="7" w:tplc="04090019" w:tentative="1">
+      <w:start w:val="1"/>
+      <w:numFmt w:val="lowerLetter"/>
+      <w:lvlText w:val="%8."/>
+      <w:lvlJc w:val="left"/>
+      <w:pPr>
+        <w:ind w:left="6660" w:hanging="360"/>
+      </w:pPr>
+    </w:lvl>
+    <w:lvl w:ilvl="8" w:tplc="0409001B" w:tentative="1">
+      <w:start w:val="1"/>
+      <w:numFmt w:val="lowerRoman"/>
+      <w:lvlText w:val="%9."/>
+      <w:lvlJc w:val="right"/>
+      <w:pPr>
+        <w:ind w:left="7380" w:hanging="180"/>
+      </w:pPr>
+    </w:lvl>
+  </w:abstractNum>
+  <w:abstractNum w:abstractNumId="1" w15:restartNumberingAfterBreak="0">
+    <w:nsid w:val="015C4FD6"/>
+    <w:multiLevelType w:val="hybridMultilevel"/>
+    <w:tmpl w:val="EC32DC3C"/>
+    <w:lvl w:ilvl="0" w:tplc="0409000F">
+      <w:start w:val="1"/>
+      <w:numFmt w:val="decimal"/>
+      <w:lvlText w:val="%1."/>
+      <w:lvlJc w:val="left"/>
+      <w:pPr>
+        <w:ind w:left="720" w:hanging="360"/>
+      </w:pPr>
+    </w:lvl>
+    <w:lvl w:ilvl="1" w:tplc="04090019">
+      <w:start w:val="1"/>
+      <w:numFmt w:val="lowerLetter"/>
+      <w:lvlText w:val="%2."/>
+      <w:lvlJc w:val="left"/>
+      <w:pPr>
+        <w:ind w:left="1440" w:hanging="360"/>
+      </w:pPr>
+    </w:lvl>
+    <w:lvl w:ilvl="2" w:tplc="0409001B">
+      <w:start w:val="1"/>
+      <w:numFmt w:val="lowerRoman"/>
+      <w:lvlText w:val="%3."/>
+      <w:lvlJc w:val="right"/>
+      <w:pPr>
+        <w:ind w:left="2160" w:hanging="180"/>
+      </w:pPr>
+    </w:lvl>
+    <w:lvl w:ilvl="3" w:tplc="0409000F">
+      <w:start w:val="1"/>
+      <w:numFmt w:val="decimal"/>
+      <w:lvlText w:val="%4."/>
+      <w:lvlJc w:val="left"/>
+      <w:pPr>
+        <w:ind w:left="2880" w:hanging="360"/>
+      </w:pPr>
+    </w:lvl>
+    <w:lvl w:ilvl="4" w:tplc="04090019">
+      <w:start w:val="1"/>
+      <w:numFmt w:val="lowerLetter"/>
+      <w:lvlText w:val="%5."/>
+      <w:lvlJc w:val="left"/>
+      <w:pPr>
+        <w:ind w:left="3600" w:hanging="360"/>
+      </w:pPr>
+    </w:lvl>
+    <w:lvl w:ilvl="5" w:tplc="0409001B">
+      <w:start w:val="1"/>
+      <w:numFmt w:val="lowerRoman"/>
+      <w:lvlText w:val="%6."/>
+      <w:lvlJc w:val="right"/>
+      <w:pPr>
+        <w:ind w:left="4320" w:hanging="180"/>
+      </w:pPr>
+    </w:lvl>
+    <w:lvl w:ilvl="6" w:tplc="0409000F">
+      <w:start w:val="1"/>
+      <w:numFmt w:val="decimal"/>
+      <w:lvlText w:val="%7."/>
+      <w:lvlJc w:val="left"/>
+      <w:pPr>
+        <w:ind w:left="5040" w:hanging="360"/>
+      </w:pPr>
+    </w:lvl>
+    <w:lvl w:ilvl="7" w:tplc="04090019">
+      <w:start w:val="1"/>
+      <w:numFmt w:val="lowerLetter"/>
+      <w:lvlText w:val="%8."/>
+      <w:lvlJc w:val="left"/>
+      <w:pPr>
+        <w:ind w:left="5760" w:hanging="360"/>
+      </w:pPr>
+    </w:lvl>
+    <w:lvl w:ilvl="8" w:tplc="0409001B">
+      <w:start w:val="1"/>
+      <w:numFmt w:val="lowerRoman"/>
+      <w:lvlText w:val="%9."/>
+      <w:lvlJc w:val="right"/>
+      <w:pPr>
+        <w:ind w:left="6480" w:hanging="180"/>
+      </w:pPr>
+    </w:lvl>
+  </w:abstractNum>
+  <w:abstractNum w:abstractNumId="2" w15:restartNumberingAfterBreak="0">
     <w:nsid w:val="02594FA8"/>
     <w:multiLevelType w:val="hybridMultilevel"/>
     <w:tmpl w:val="4B102684"/>
@@ -32995,7 +33168,93 @@
       </w:pPr>
     </w:lvl>
   </w:abstractNum>
-  <w:abstractNum w:abstractNumId="1" w15:restartNumberingAfterBreak="0">
+  <w:abstractNum w:abstractNumId="3" w15:restartNumberingAfterBreak="0">
+    <w:nsid w:val="0335346A"/>
+    <w:multiLevelType w:val="hybridMultilevel"/>
+    <w:tmpl w:val="EAA2F134"/>
+    <w:lvl w:ilvl="0" w:tplc="0409000F">
+      <w:start w:val="1"/>
+      <w:numFmt w:val="decimal"/>
+      <w:lvlText w:val="%1."/>
+      <w:lvlJc w:val="left"/>
+      <w:pPr>
+        <w:ind w:left="1140" w:hanging="360"/>
+      </w:pPr>
+    </w:lvl>
+    <w:lvl w:ilvl="1" w:tplc="04090019" w:tentative="1">
+      <w:start w:val="1"/>
+      <w:numFmt w:val="lowerLetter"/>
+      <w:lvlText w:val="%2."/>
+      <w:lvlJc w:val="left"/>
+      <w:pPr>
+        <w:ind w:left="1860" w:hanging="360"/>
+      </w:pPr>
+    </w:lvl>
+    <w:lvl w:ilvl="2" w:tplc="0409001B" w:tentative="1">
+      <w:start w:val="1"/>
+      <w:numFmt w:val="lowerRoman"/>
+      <w:lvlText w:val="%3."/>
+      <w:lvlJc w:val="right"/>
+      <w:pPr>
+        <w:ind w:left="2580" w:hanging="180"/>
+      </w:pPr>
+    </w:lvl>
+    <w:lvl w:ilvl="3" w:tplc="0409000F" w:tentative="1">
+      <w:start w:val="1"/>
+      <w:numFmt w:val="decimal"/>
+      <w:lvlText w:val="%4."/>
+      <w:lvlJc w:val="left"/>
+      <w:pPr>
+        <w:ind w:left="3300" w:hanging="360"/>
+      </w:pPr>
+    </w:lvl>
+    <w:lvl w:ilvl="4" w:tplc="04090019" w:tentative="1">
+      <w:start w:val="1"/>
+      <w:numFmt w:val="lowerLetter"/>
+      <w:lvlText w:val="%5."/>
+      <w:lvlJc w:val="left"/>
+      <w:pPr>
+        <w:ind w:left="4020" w:hanging="360"/>
+      </w:pPr>
+    </w:lvl>
+    <w:lvl w:ilvl="5" w:tplc="0409001B" w:tentative="1">
+      <w:start w:val="1"/>
+      <w:numFmt w:val="lowerRoman"/>
+      <w:lvlText w:val="%6."/>
+      <w:lvlJc w:val="right"/>
+      <w:pPr>
+        <w:ind w:left="4740" w:hanging="180"/>
+      </w:pPr>
+    </w:lvl>
+    <w:lvl w:ilvl="6" w:tplc="0409000F" w:tentative="1">
+      <w:start w:val="1"/>
+      <w:numFmt w:val="decimal"/>
+      <w:lvlText w:val="%7."/>
+      <w:lvlJc w:val="left"/>
+      <w:pPr>
+        <w:ind w:left="5460" w:hanging="360"/>
+      </w:pPr>
+    </w:lvl>
+    <w:lvl w:ilvl="7" w:tplc="04090019" w:tentative="1">
+      <w:start w:val="1"/>
+      <w:numFmt w:val="lowerLetter"/>
+      <w:lvlText w:val="%8."/>
+      <w:lvlJc w:val="left"/>
+      <w:pPr>
+        <w:ind w:left="6180" w:hanging="360"/>
+      </w:pPr>
+    </w:lvl>
+    <w:lvl w:ilvl="8" w:tplc="0409001B" w:tentative="1">
+      <w:start w:val="1"/>
+      <w:numFmt w:val="lowerRoman"/>
+      <w:lvlText w:val="%9."/>
+      <w:lvlJc w:val="right"/>
+      <w:pPr>
+        <w:ind w:left="6900" w:hanging="180"/>
+      </w:pPr>
+    </w:lvl>
+  </w:abstractNum>
+  <w:abstractNum w:abstractNumId="4" w15:restartNumberingAfterBreak="0">
     <w:nsid w:val="03D41110"/>
     <w:multiLevelType w:val="hybridMultilevel"/>
     <w:tmpl w:val="B3F09074"/>
@@ -33081,7 +33340,7 @@
       </w:pPr>
     </w:lvl>
   </w:abstractNum>
-  <w:abstractNum w:abstractNumId="2" w15:restartNumberingAfterBreak="0">
+  <w:abstractNum w:abstractNumId="5" w15:restartNumberingAfterBreak="0">
     <w:nsid w:val="14BD3C91"/>
     <w:multiLevelType w:val="hybridMultilevel"/>
     <w:tmpl w:val="35C64230"/>
@@ -33170,7 +33429,7 @@
       </w:pPr>
     </w:lvl>
   </w:abstractNum>
-  <w:abstractNum w:abstractNumId="3" w15:restartNumberingAfterBreak="0">
+  <w:abstractNum w:abstractNumId="6" w15:restartNumberingAfterBreak="0">
     <w:nsid w:val="1593577A"/>
     <w:multiLevelType w:val="hybridMultilevel"/>
     <w:tmpl w:val="D24C2E68"/>
@@ -33259,7 +33518,7 @@
       </w:pPr>
     </w:lvl>
   </w:abstractNum>
-  <w:abstractNum w:abstractNumId="4" w15:restartNumberingAfterBreak="0">
+  <w:abstractNum w:abstractNumId="7" w15:restartNumberingAfterBreak="0">
     <w:nsid w:val="18FD57FB"/>
     <w:multiLevelType w:val="hybridMultilevel"/>
     <w:tmpl w:val="F2625B5C"/>
@@ -33348,7 +33607,179 @@
       </w:pPr>
     </w:lvl>
   </w:abstractNum>
-  <w:abstractNum w:abstractNumId="5" w15:restartNumberingAfterBreak="0">
+  <w:abstractNum w:abstractNumId="8" w15:restartNumberingAfterBreak="0">
+    <w:nsid w:val="1A560E53"/>
+    <w:multiLevelType w:val="hybridMultilevel"/>
+    <w:tmpl w:val="941A2846"/>
+    <w:lvl w:ilvl="0" w:tplc="0409000F">
+      <w:start w:val="1"/>
+      <w:numFmt w:val="decimal"/>
+      <w:lvlText w:val="%1."/>
+      <w:lvlJc w:val="left"/>
+      <w:pPr>
+        <w:ind w:left="720" w:hanging="360"/>
+      </w:pPr>
+    </w:lvl>
+    <w:lvl w:ilvl="1" w:tplc="04090019" w:tentative="1">
+      <w:start w:val="1"/>
+      <w:numFmt w:val="lowerLetter"/>
+      <w:lvlText w:val="%2."/>
+      <w:lvlJc w:val="left"/>
+      <w:pPr>
+        <w:ind w:left="1440" w:hanging="360"/>
+      </w:pPr>
+    </w:lvl>
+    <w:lvl w:ilvl="2" w:tplc="0409001B" w:tentative="1">
+      <w:start w:val="1"/>
+      <w:numFmt w:val="lowerRoman"/>
+      <w:lvlText w:val="%3."/>
+      <w:lvlJc w:val="right"/>
+      <w:pPr>
+        <w:ind w:left="2160" w:hanging="180"/>
+      </w:pPr>
+    </w:lvl>
+    <w:lvl w:ilvl="3" w:tplc="0409000F" w:tentative="1">
+      <w:start w:val="1"/>
+      <w:numFmt w:val="decimal"/>
+      <w:lvlText w:val="%4."/>
+      <w:lvlJc w:val="left"/>
+      <w:pPr>
+        <w:ind w:left="2880" w:hanging="360"/>
+      </w:pPr>
+    </w:lvl>
+    <w:lvl w:ilvl="4" w:tplc="04090019" w:tentative="1">
+      <w:start w:val="1"/>
+      <w:numFmt w:val="lowerLetter"/>
+      <w:lvlText w:val="%5."/>
+      <w:lvlJc w:val="left"/>
+      <w:pPr>
+        <w:ind w:left="3600" w:hanging="360"/>
+      </w:pPr>
+    </w:lvl>
+    <w:lvl w:ilvl="5" w:tplc="0409001B" w:tentative="1">
+      <w:start w:val="1"/>
+      <w:numFmt w:val="lowerRoman"/>
+      <w:lvlText w:val="%6."/>
+      <w:lvlJc w:val="right"/>
+      <w:pPr>
+        <w:ind w:left="4320" w:hanging="180"/>
+      </w:pPr>
+    </w:lvl>
+    <w:lvl w:ilvl="6" w:tplc="0409000F" w:tentative="1">
+      <w:start w:val="1"/>
+      <w:numFmt w:val="decimal"/>
+      <w:lvlText w:val="%7."/>
+      <w:lvlJc w:val="left"/>
+      <w:pPr>
+        <w:ind w:left="5040" w:hanging="360"/>
+      </w:pPr>
+    </w:lvl>
+    <w:lvl w:ilvl="7" w:tplc="04090019" w:tentative="1">
+      <w:start w:val="1"/>
+      <w:numFmt w:val="lowerLetter"/>
+      <w:lvlText w:val="%8."/>
+      <w:lvlJc w:val="left"/>
+      <w:pPr>
+        <w:ind w:left="5760" w:hanging="360"/>
+      </w:pPr>
+    </w:lvl>
+    <w:lvl w:ilvl="8" w:tplc="0409001B" w:tentative="1">
+      <w:start w:val="1"/>
+      <w:numFmt w:val="lowerRoman"/>
+      <w:lvlText w:val="%9."/>
+      <w:lvlJc w:val="right"/>
+      <w:pPr>
+        <w:ind w:left="6480" w:hanging="180"/>
+      </w:pPr>
+    </w:lvl>
+  </w:abstractNum>
+  <w:abstractNum w:abstractNumId="9" w15:restartNumberingAfterBreak="0">
+    <w:nsid w:val="1C2B510D"/>
+    <w:multiLevelType w:val="hybridMultilevel"/>
+    <w:tmpl w:val="2C004B1E"/>
+    <w:lvl w:ilvl="0" w:tplc="0409000F">
+      <w:start w:val="1"/>
+      <w:numFmt w:val="decimal"/>
+      <w:lvlText w:val="%1."/>
+      <w:lvlJc w:val="left"/>
+      <w:pPr>
+        <w:ind w:left="720" w:hanging="360"/>
+      </w:pPr>
+    </w:lvl>
+    <w:lvl w:ilvl="1" w:tplc="04090019">
+      <w:start w:val="1"/>
+      <w:numFmt w:val="lowerLetter"/>
+      <w:lvlText w:val="%2."/>
+      <w:lvlJc w:val="left"/>
+      <w:pPr>
+        <w:ind w:left="1440" w:hanging="360"/>
+      </w:pPr>
+    </w:lvl>
+    <w:lvl w:ilvl="2" w:tplc="0409001B" w:tentative="1">
+      <w:start w:val="1"/>
+      <w:numFmt w:val="lowerRoman"/>
+      <w:lvlText w:val="%3."/>
+      <w:lvlJc w:val="right"/>
+      <w:pPr>
+        <w:ind w:left="2160" w:hanging="180"/>
+      </w:pPr>
+    </w:lvl>
+    <w:lvl w:ilvl="3" w:tplc="0409000F" w:tentative="1">
+      <w:start w:val="1"/>
+      <w:numFmt w:val="decimal"/>
+      <w:lvlText w:val="%4."/>
+      <w:lvlJc w:val="left"/>
+      <w:pPr>
+        <w:ind w:left="2880" w:hanging="360"/>
+      </w:pPr>
+    </w:lvl>
+    <w:lvl w:ilvl="4" w:tplc="04090019" w:tentative="1">
+      <w:start w:val="1"/>
+      <w:numFmt w:val="lowerLetter"/>
+      <w:lvlText w:val="%5."/>
+      <w:lvlJc w:val="left"/>
+      <w:pPr>
+        <w:ind w:left="3600" w:hanging="360"/>
+      </w:pPr>
+    </w:lvl>
+    <w:lvl w:ilvl="5" w:tplc="0409001B" w:tentative="1">
+      <w:start w:val="1"/>
+      <w:numFmt w:val="lowerRoman"/>
+      <w:lvlText w:val="%6."/>
+      <w:lvlJc w:val="right"/>
+      <w:pPr>
+        <w:ind w:left="4320" w:hanging="180"/>
+      </w:pPr>
+    </w:lvl>
+    <w:lvl w:ilvl="6" w:tplc="0409000F" w:tentative="1">
+      <w:start w:val="1"/>
+      <w:numFmt w:val="decimal"/>
+      <w:lvlText w:val="%7."/>
+      <w:lvlJc w:val="left"/>
+      <w:pPr>
+        <w:ind w:left="5040" w:hanging="360"/>
+      </w:pPr>
+    </w:lvl>
+    <w:lvl w:ilvl="7" w:tplc="04090019" w:tentative="1">
+      <w:start w:val="1"/>
+      <w:numFmt w:val="lowerLetter"/>
+      <w:lvlText w:val="%8."/>
+      <w:lvlJc w:val="left"/>
+      <w:pPr>
+        <w:ind w:left="5760" w:hanging="360"/>
+      </w:pPr>
+    </w:lvl>
+    <w:lvl w:ilvl="8" w:tplc="0409001B" w:tentative="1">
+      <w:start w:val="1"/>
+      <w:numFmt w:val="lowerRoman"/>
+      <w:lvlText w:val="%9."/>
+      <w:lvlJc w:val="right"/>
+      <w:pPr>
+        <w:ind w:left="6480" w:hanging="180"/>
+      </w:pPr>
+    </w:lvl>
+  </w:abstractNum>
+  <w:abstractNum w:abstractNumId="10" w15:restartNumberingAfterBreak="0">
     <w:nsid w:val="1F4F3E31"/>
     <w:multiLevelType w:val="hybridMultilevel"/>
     <w:tmpl w:val="403E0304"/>
@@ -33434,7 +33865,7 @@
       </w:pPr>
     </w:lvl>
   </w:abstractNum>
-  <w:abstractNum w:abstractNumId="6" w15:restartNumberingAfterBreak="0">
+  <w:abstractNum w:abstractNumId="11" w15:restartNumberingAfterBreak="0">
     <w:nsid w:val="1F844F12"/>
     <w:multiLevelType w:val="hybridMultilevel"/>
     <w:tmpl w:val="5C6AC4AE"/>
@@ -33520,7 +33951,7 @@
       </w:pPr>
     </w:lvl>
   </w:abstractNum>
-  <w:abstractNum w:abstractNumId="7" w15:restartNumberingAfterBreak="0">
+  <w:abstractNum w:abstractNumId="12" w15:restartNumberingAfterBreak="0">
     <w:nsid w:val="291D748B"/>
     <w:multiLevelType w:val="hybridMultilevel"/>
     <w:tmpl w:val="B176A900"/>
@@ -33606,7 +34037,7 @@
       </w:pPr>
     </w:lvl>
   </w:abstractNum>
-  <w:abstractNum w:abstractNumId="8" w15:restartNumberingAfterBreak="0">
+  <w:abstractNum w:abstractNumId="13" w15:restartNumberingAfterBreak="0">
     <w:nsid w:val="2A816196"/>
     <w:multiLevelType w:val="hybridMultilevel"/>
     <w:tmpl w:val="36AA8900"/>
@@ -33692,7 +34123,7 @@
       </w:pPr>
     </w:lvl>
   </w:abstractNum>
-  <w:abstractNum w:abstractNumId="9" w15:restartNumberingAfterBreak="0">
+  <w:abstractNum w:abstractNumId="14" w15:restartNumberingAfterBreak="0">
     <w:nsid w:val="2C4761E9"/>
     <w:multiLevelType w:val="hybridMultilevel"/>
     <w:tmpl w:val="EC9CAD0A"/>
@@ -33781,7 +34212,93 @@
       </w:pPr>
     </w:lvl>
   </w:abstractNum>
-  <w:abstractNum w:abstractNumId="10" w15:restartNumberingAfterBreak="0">
+  <w:abstractNum w:abstractNumId="15" w15:restartNumberingAfterBreak="0">
+    <w:nsid w:val="300566E4"/>
+    <w:multiLevelType w:val="hybridMultilevel"/>
+    <w:tmpl w:val="EFECAFA4"/>
+    <w:lvl w:ilvl="0" w:tplc="0409000F">
+      <w:start w:val="1"/>
+      <w:numFmt w:val="decimal"/>
+      <w:lvlText w:val="%1."/>
+      <w:lvlJc w:val="left"/>
+      <w:pPr>
+        <w:ind w:left="1140" w:hanging="360"/>
+      </w:pPr>
+    </w:lvl>
+    <w:lvl w:ilvl="1" w:tplc="04090019" w:tentative="1">
+      <w:start w:val="1"/>
+      <w:numFmt w:val="lowerLetter"/>
+      <w:lvlText w:val="%2."/>
+      <w:lvlJc w:val="left"/>
+      <w:pPr>
+        <w:ind w:left="1860" w:hanging="360"/>
+      </w:pPr>
+    </w:lvl>
+    <w:lvl w:ilvl="2" w:tplc="0409001B" w:tentative="1">
+      <w:start w:val="1"/>
+      <w:numFmt w:val="lowerRoman"/>
+      <w:lvlText w:val="%3."/>
+      <w:lvlJc w:val="right"/>
+      <w:pPr>
+        <w:ind w:left="2580" w:hanging="180"/>
+      </w:pPr>
+    </w:lvl>
+    <w:lvl w:ilvl="3" w:tplc="0409000F" w:tentative="1">
+      <w:start w:val="1"/>
+      <w:numFmt w:val="decimal"/>
+      <w:lvlText w:val="%4."/>
+      <w:lvlJc w:val="left"/>
+      <w:pPr>
+        <w:ind w:left="3300" w:hanging="360"/>
+      </w:pPr>
+    </w:lvl>
+    <w:lvl w:ilvl="4" w:tplc="04090019" w:tentative="1">
+      <w:start w:val="1"/>
+      <w:numFmt w:val="lowerLetter"/>
+      <w:lvlText w:val="%5."/>
+      <w:lvlJc w:val="left"/>
+      <w:pPr>
+        <w:ind w:left="4020" w:hanging="360"/>
+      </w:pPr>
+    </w:lvl>
+    <w:lvl w:ilvl="5" w:tplc="0409001B" w:tentative="1">
+      <w:start w:val="1"/>
+      <w:numFmt w:val="lowerRoman"/>
+      <w:lvlText w:val="%6."/>
+      <w:lvlJc w:val="right"/>
+      <w:pPr>
+        <w:ind w:left="4740" w:hanging="180"/>
+      </w:pPr>
+    </w:lvl>
+    <w:lvl w:ilvl="6" w:tplc="0409000F" w:tentative="1">
+      <w:start w:val="1"/>
+      <w:numFmt w:val="decimal"/>
+      <w:lvlText w:val="%7."/>
+      <w:lvlJc w:val="left"/>
+      <w:pPr>
+        <w:ind w:left="5460" w:hanging="360"/>
+      </w:pPr>
+    </w:lvl>
+    <w:lvl w:ilvl="7" w:tplc="04090019" w:tentative="1">
+      <w:start w:val="1"/>
+      <w:numFmt w:val="lowerLetter"/>
+      <w:lvlText w:val="%8."/>
+      <w:lvlJc w:val="left"/>
+      <w:pPr>
+        <w:ind w:left="6180" w:hanging="360"/>
+      </w:pPr>
+    </w:lvl>
+    <w:lvl w:ilvl="8" w:tplc="0409001B" w:tentative="1">
+      <w:start w:val="1"/>
+      <w:numFmt w:val="lowerRoman"/>
+      <w:lvlText w:val="%9."/>
+      <w:lvlJc w:val="right"/>
+      <w:pPr>
+        <w:ind w:left="6900" w:hanging="180"/>
+      </w:pPr>
+    </w:lvl>
+  </w:abstractNum>
+  <w:abstractNum w:abstractNumId="16" w15:restartNumberingAfterBreak="0">
     <w:nsid w:val="37BD108E"/>
     <w:multiLevelType w:val="hybridMultilevel"/>
     <w:tmpl w:val="6096C83E"/>
@@ -33867,7 +34384,7 @@
       </w:pPr>
     </w:lvl>
   </w:abstractNum>
-  <w:abstractNum w:abstractNumId="11" w15:restartNumberingAfterBreak="0">
+  <w:abstractNum w:abstractNumId="17" w15:restartNumberingAfterBreak="0">
     <w:nsid w:val="387E6F96"/>
     <w:multiLevelType w:val="hybridMultilevel"/>
     <w:tmpl w:val="53E86496"/>
@@ -33953,7 +34470,7 @@
       </w:pPr>
     </w:lvl>
   </w:abstractNum>
-  <w:abstractNum w:abstractNumId="12" w15:restartNumberingAfterBreak="0">
+  <w:abstractNum w:abstractNumId="18" w15:restartNumberingAfterBreak="0">
     <w:nsid w:val="3F416EB1"/>
     <w:multiLevelType w:val="hybridMultilevel"/>
     <w:tmpl w:val="9BDCC6AE"/>
@@ -33963,7 +34480,7 @@
       <w:lvlText w:val="%1."/>
       <w:lvlJc w:val="left"/>
       <w:pPr>
-        <w:ind w:left="780" w:hanging="360"/>
+        <w:ind w:left="1260" w:hanging="360"/>
       </w:pPr>
       <w:rPr>
         <w:rFonts w:hint="default"/>
@@ -34042,7 +34559,93 @@
       </w:pPr>
     </w:lvl>
   </w:abstractNum>
-  <w:abstractNum w:abstractNumId="13" w15:restartNumberingAfterBreak="0">
+  <w:abstractNum w:abstractNumId="19" w15:restartNumberingAfterBreak="0">
+    <w:nsid w:val="40DA389D"/>
+    <w:multiLevelType w:val="hybridMultilevel"/>
+    <w:tmpl w:val="36AE17E2"/>
+    <w:lvl w:ilvl="0" w:tplc="0409000F">
+      <w:start w:val="1"/>
+      <w:numFmt w:val="decimal"/>
+      <w:lvlText w:val="%1."/>
+      <w:lvlJc w:val="left"/>
+      <w:pPr>
+        <w:ind w:left="1620" w:hanging="360"/>
+      </w:pPr>
+    </w:lvl>
+    <w:lvl w:ilvl="1" w:tplc="04090019" w:tentative="1">
+      <w:start w:val="1"/>
+      <w:numFmt w:val="lowerLetter"/>
+      <w:lvlText w:val="%2."/>
+      <w:lvlJc w:val="left"/>
+      <w:pPr>
+        <w:ind w:left="2340" w:hanging="360"/>
+      </w:pPr>
+    </w:lvl>
+    <w:lvl w:ilvl="2" w:tplc="0409001B" w:tentative="1">
+      <w:start w:val="1"/>
+      <w:numFmt w:val="lowerRoman"/>
+      <w:lvlText w:val="%3."/>
+      <w:lvlJc w:val="right"/>
+      <w:pPr>
+        <w:ind w:left="3060" w:hanging="180"/>
+      </w:pPr>
+    </w:lvl>
+    <w:lvl w:ilvl="3" w:tplc="0409000F" w:tentative="1">
+      <w:start w:val="1"/>
+      <w:numFmt w:val="decimal"/>
+      <w:lvlText w:val="%4."/>
+      <w:lvlJc w:val="left"/>
+      <w:pPr>
+        <w:ind w:left="3780" w:hanging="360"/>
+      </w:pPr>
+    </w:lvl>
+    <w:lvl w:ilvl="4" w:tplc="04090019" w:tentative="1">
+      <w:start w:val="1"/>
+      <w:numFmt w:val="lowerLetter"/>
+      <w:lvlText w:val="%5."/>
+      <w:lvlJc w:val="left"/>
+      <w:pPr>
+        <w:ind w:left="4500" w:hanging="360"/>
+      </w:pPr>
+    </w:lvl>
+    <w:lvl w:ilvl="5" w:tplc="0409001B" w:tentative="1">
+      <w:start w:val="1"/>
+      <w:numFmt w:val="lowerRoman"/>
+      <w:lvlText w:val="%6."/>
+      <w:lvlJc w:val="right"/>
+      <w:pPr>
+        <w:ind w:left="5220" w:hanging="180"/>
+      </w:pPr>
+    </w:lvl>
+    <w:lvl w:ilvl="6" w:tplc="0409000F" w:tentative="1">
+      <w:start w:val="1"/>
+      <w:numFmt w:val="decimal"/>
+      <w:lvlText w:val="%7."/>
+      <w:lvlJc w:val="left"/>
+      <w:pPr>
+        <w:ind w:left="5940" w:hanging="360"/>
+      </w:pPr>
+    </w:lvl>
+    <w:lvl w:ilvl="7" w:tplc="04090019" w:tentative="1">
+      <w:start w:val="1"/>
+      <w:numFmt w:val="lowerLetter"/>
+      <w:lvlText w:val="%8."/>
+      <w:lvlJc w:val="left"/>
+      <w:pPr>
+        <w:ind w:left="6660" w:hanging="360"/>
+      </w:pPr>
+    </w:lvl>
+    <w:lvl w:ilvl="8" w:tplc="0409001B" w:tentative="1">
+      <w:start w:val="1"/>
+      <w:numFmt w:val="lowerRoman"/>
+      <w:lvlText w:val="%9."/>
+      <w:lvlJc w:val="right"/>
+      <w:pPr>
+        <w:ind w:left="7380" w:hanging="180"/>
+      </w:pPr>
+    </w:lvl>
+  </w:abstractNum>
+  <w:abstractNum w:abstractNumId="20" w15:restartNumberingAfterBreak="0">
     <w:nsid w:val="41B92B00"/>
     <w:multiLevelType w:val="hybridMultilevel"/>
     <w:tmpl w:val="88082E04"/>
@@ -34131,7 +34734,7 @@
       </w:pPr>
     </w:lvl>
   </w:abstractNum>
-  <w:abstractNum w:abstractNumId="14" w15:restartNumberingAfterBreak="0">
+  <w:abstractNum w:abstractNumId="21" w15:restartNumberingAfterBreak="0">
     <w:nsid w:val="46951893"/>
     <w:multiLevelType w:val="hybridMultilevel"/>
     <w:tmpl w:val="54662274"/>
@@ -34217,7 +34820,179 @@
       </w:pPr>
     </w:lvl>
   </w:abstractNum>
-  <w:abstractNum w:abstractNumId="15" w15:restartNumberingAfterBreak="0">
+  <w:abstractNum w:abstractNumId="22" w15:restartNumberingAfterBreak="0">
+    <w:nsid w:val="47D3324A"/>
+    <w:multiLevelType w:val="hybridMultilevel"/>
+    <w:tmpl w:val="1F2E7E4A"/>
+    <w:lvl w:ilvl="0" w:tplc="0409000F">
+      <w:start w:val="1"/>
+      <w:numFmt w:val="decimal"/>
+      <w:lvlText w:val="%1."/>
+      <w:lvlJc w:val="left"/>
+      <w:pPr>
+        <w:ind w:left="720" w:hanging="360"/>
+      </w:pPr>
+    </w:lvl>
+    <w:lvl w:ilvl="1" w:tplc="04090019">
+      <w:start w:val="1"/>
+      <w:numFmt w:val="lowerLetter"/>
+      <w:lvlText w:val="%2."/>
+      <w:lvlJc w:val="left"/>
+      <w:pPr>
+        <w:ind w:left="1440" w:hanging="360"/>
+      </w:pPr>
+    </w:lvl>
+    <w:lvl w:ilvl="2" w:tplc="0409001B" w:tentative="1">
+      <w:start w:val="1"/>
+      <w:numFmt w:val="lowerRoman"/>
+      <w:lvlText w:val="%3."/>
+      <w:lvlJc w:val="right"/>
+      <w:pPr>
+        <w:ind w:left="2160" w:hanging="180"/>
+      </w:pPr>
+    </w:lvl>
+    <w:lvl w:ilvl="3" w:tplc="0409000F" w:tentative="1">
+      <w:start w:val="1"/>
+      <w:numFmt w:val="decimal"/>
+      <w:lvlText w:val="%4."/>
+      <w:lvlJc w:val="left"/>
+      <w:pPr>
+        <w:ind w:left="2880" w:hanging="360"/>
+      </w:pPr>
+    </w:lvl>
+    <w:lvl w:ilvl="4" w:tplc="04090019" w:tentative="1">
+      <w:start w:val="1"/>
+      <w:numFmt w:val="lowerLetter"/>
+      <w:lvlText w:val="%5."/>
+      <w:lvlJc w:val="left"/>
+      <w:pPr>
+        <w:ind w:left="3600" w:hanging="360"/>
+      </w:pPr>
+    </w:lvl>
+    <w:lvl w:ilvl="5" w:tplc="0409001B" w:tentative="1">
+      <w:start w:val="1"/>
+      <w:numFmt w:val="lowerRoman"/>
+      <w:lvlText w:val="%6."/>
+      <w:lvlJc w:val="right"/>
+      <w:pPr>
+        <w:ind w:left="4320" w:hanging="180"/>
+      </w:pPr>
+    </w:lvl>
+    <w:lvl w:ilvl="6" w:tplc="0409000F" w:tentative="1">
+      <w:start w:val="1"/>
+      <w:numFmt w:val="decimal"/>
+      <w:lvlText w:val="%7."/>
+      <w:lvlJc w:val="left"/>
+      <w:pPr>
+        <w:ind w:left="5040" w:hanging="360"/>
+      </w:pPr>
+    </w:lvl>
+    <w:lvl w:ilvl="7" w:tplc="04090019" w:tentative="1">
+      <w:start w:val="1"/>
+      <w:numFmt w:val="lowerLetter"/>
+      <w:lvlText w:val="%8."/>
+      <w:lvlJc w:val="left"/>
+      <w:pPr>
+        <w:ind w:left="5760" w:hanging="360"/>
+      </w:pPr>
+    </w:lvl>
+    <w:lvl w:ilvl="8" w:tplc="0409001B" w:tentative="1">
+      <w:start w:val="1"/>
+      <w:numFmt w:val="lowerRoman"/>
+      <w:lvlText w:val="%9."/>
+      <w:lvlJc w:val="right"/>
+      <w:pPr>
+        <w:ind w:left="6480" w:hanging="180"/>
+      </w:pPr>
+    </w:lvl>
+  </w:abstractNum>
+  <w:abstractNum w:abstractNumId="23" w15:restartNumberingAfterBreak="0">
+    <w:nsid w:val="4977264F"/>
+    <w:multiLevelType w:val="hybridMultilevel"/>
+    <w:tmpl w:val="D6A4D904"/>
+    <w:lvl w:ilvl="0" w:tplc="0409000F">
+      <w:start w:val="1"/>
+      <w:numFmt w:val="decimal"/>
+      <w:lvlText w:val="%1."/>
+      <w:lvlJc w:val="left"/>
+      <w:pPr>
+        <w:ind w:left="1140" w:hanging="360"/>
+      </w:pPr>
+    </w:lvl>
+    <w:lvl w:ilvl="1" w:tplc="04090019" w:tentative="1">
+      <w:start w:val="1"/>
+      <w:numFmt w:val="lowerLetter"/>
+      <w:lvlText w:val="%2."/>
+      <w:lvlJc w:val="left"/>
+      <w:pPr>
+        <w:ind w:left="1860" w:hanging="360"/>
+      </w:pPr>
+    </w:lvl>
+    <w:lvl w:ilvl="2" w:tplc="0409001B" w:tentative="1">
+      <w:start w:val="1"/>
+      <w:numFmt w:val="lowerRoman"/>
+      <w:lvlText w:val="%3."/>
+      <w:lvlJc w:val="right"/>
+      <w:pPr>
+        <w:ind w:left="2580" w:hanging="180"/>
+      </w:pPr>
+    </w:lvl>
+    <w:lvl w:ilvl="3" w:tplc="0409000F" w:tentative="1">
+      <w:start w:val="1"/>
+      <w:numFmt w:val="decimal"/>
+      <w:lvlText w:val="%4."/>
+      <w:lvlJc w:val="left"/>
+      <w:pPr>
+        <w:ind w:left="3300" w:hanging="360"/>
+      </w:pPr>
+    </w:lvl>
+    <w:lvl w:ilvl="4" w:tplc="04090019" w:tentative="1">
+      <w:start w:val="1"/>
+      <w:numFmt w:val="lowerLetter"/>
+      <w:lvlText w:val="%5."/>
+      <w:lvlJc w:val="left"/>
+      <w:pPr>
+        <w:ind w:left="4020" w:hanging="360"/>
+      </w:pPr>
+    </w:lvl>
+    <w:lvl w:ilvl="5" w:tplc="0409001B" w:tentative="1">
+      <w:start w:val="1"/>
+      <w:numFmt w:val="lowerRoman"/>
+      <w:lvlText w:val="%6."/>
+      <w:lvlJc w:val="right"/>
+      <w:pPr>
+        <w:ind w:left="4740" w:hanging="180"/>
+      </w:pPr>
+    </w:lvl>
+    <w:lvl w:ilvl="6" w:tplc="0409000F" w:tentative="1">
+      <w:start w:val="1"/>
+      <w:numFmt w:val="decimal"/>
+      <w:lvlText w:val="%7."/>
+      <w:lvlJc w:val="left"/>
+      <w:pPr>
+        <w:ind w:left="5460" w:hanging="360"/>
+      </w:pPr>
+    </w:lvl>
+    <w:lvl w:ilvl="7" w:tplc="04090019" w:tentative="1">
+      <w:start w:val="1"/>
+      <w:numFmt w:val="lowerLetter"/>
+      <w:lvlText w:val="%8."/>
+      <w:lvlJc w:val="left"/>
+      <w:pPr>
+        <w:ind w:left="6180" w:hanging="360"/>
+      </w:pPr>
+    </w:lvl>
+    <w:lvl w:ilvl="8" w:tplc="0409001B" w:tentative="1">
+      <w:start w:val="1"/>
+      <w:numFmt w:val="lowerRoman"/>
+      <w:lvlText w:val="%9."/>
+      <w:lvlJc w:val="right"/>
+      <w:pPr>
+        <w:ind w:left="6900" w:hanging="180"/>
+      </w:pPr>
+    </w:lvl>
+  </w:abstractNum>
+  <w:abstractNum w:abstractNumId="24" w15:restartNumberingAfterBreak="0">
     <w:nsid w:val="4B413C2C"/>
     <w:multiLevelType w:val="hybridMultilevel"/>
     <w:tmpl w:val="3EDCCA7C"/>
@@ -34306,7 +35081,7 @@
       </w:pPr>
     </w:lvl>
   </w:abstractNum>
-  <w:abstractNum w:abstractNumId="16" w15:restartNumberingAfterBreak="0">
+  <w:abstractNum w:abstractNumId="25" w15:restartNumberingAfterBreak="0">
     <w:nsid w:val="4C1C1F8A"/>
     <w:multiLevelType w:val="hybridMultilevel"/>
     <w:tmpl w:val="5AD6546A"/>
@@ -34392,7 +35167,7 @@
       </w:pPr>
     </w:lvl>
   </w:abstractNum>
-  <w:abstractNum w:abstractNumId="17" w15:restartNumberingAfterBreak="0">
+  <w:abstractNum w:abstractNumId="26" w15:restartNumberingAfterBreak="0">
     <w:nsid w:val="50DE081E"/>
     <w:multiLevelType w:val="hybridMultilevel"/>
     <w:tmpl w:val="6AF81D70"/>
@@ -34481,7 +35256,7 @@
       </w:pPr>
     </w:lvl>
   </w:abstractNum>
-  <w:abstractNum w:abstractNumId="18" w15:restartNumberingAfterBreak="0">
+  <w:abstractNum w:abstractNumId="27" w15:restartNumberingAfterBreak="0">
     <w:nsid w:val="54B202AB"/>
     <w:multiLevelType w:val="hybridMultilevel"/>
     <w:tmpl w:val="2F52BD26"/>
@@ -34570,7 +35345,7 @@
       </w:pPr>
     </w:lvl>
   </w:abstractNum>
-  <w:abstractNum w:abstractNumId="19" w15:restartNumberingAfterBreak="0">
+  <w:abstractNum w:abstractNumId="28" w15:restartNumberingAfterBreak="0">
     <w:nsid w:val="54F46316"/>
     <w:multiLevelType w:val="hybridMultilevel"/>
     <w:tmpl w:val="25EE8D34"/>
@@ -34656,7 +35431,7 @@
       </w:pPr>
     </w:lvl>
   </w:abstractNum>
-  <w:abstractNum w:abstractNumId="20" w15:restartNumberingAfterBreak="0">
+  <w:abstractNum w:abstractNumId="29" w15:restartNumberingAfterBreak="0">
     <w:nsid w:val="57034ED6"/>
     <w:multiLevelType w:val="hybridMultilevel"/>
     <w:tmpl w:val="80B2A504"/>
@@ -34742,10 +35517,10 @@
       </w:pPr>
     </w:lvl>
   </w:abstractNum>
-  <w:abstractNum w:abstractNumId="21" w15:restartNumberingAfterBreak="0">
+  <w:abstractNum w:abstractNumId="30" w15:restartNumberingAfterBreak="0">
     <w:nsid w:val="59C533CB"/>
     <w:multiLevelType w:val="hybridMultilevel"/>
-    <w:tmpl w:val="9A10C8A6"/>
+    <w:tmpl w:val="EC32DC3C"/>
     <w:lvl w:ilvl="0" w:tplc="0409000F">
       <w:start w:val="1"/>
       <w:numFmt w:val="decimal"/>
@@ -34828,7 +35603,7 @@
       </w:pPr>
     </w:lvl>
   </w:abstractNum>
-  <w:abstractNum w:abstractNumId="22" w15:restartNumberingAfterBreak="0">
+  <w:abstractNum w:abstractNumId="31" w15:restartNumberingAfterBreak="0">
     <w:nsid w:val="5A2E4FE4"/>
     <w:multiLevelType w:val="hybridMultilevel"/>
     <w:tmpl w:val="2ED873C8"/>
@@ -34917,7 +35692,93 @@
       </w:pPr>
     </w:lvl>
   </w:abstractNum>
-  <w:abstractNum w:abstractNumId="23" w15:restartNumberingAfterBreak="0">
+  <w:abstractNum w:abstractNumId="32" w15:restartNumberingAfterBreak="0">
+    <w:nsid w:val="64A96A01"/>
+    <w:multiLevelType w:val="hybridMultilevel"/>
+    <w:tmpl w:val="1162367C"/>
+    <w:lvl w:ilvl="0" w:tplc="0409000F">
+      <w:start w:val="1"/>
+      <w:numFmt w:val="decimal"/>
+      <w:lvlText w:val="%1."/>
+      <w:lvlJc w:val="left"/>
+      <w:pPr>
+        <w:ind w:left="1620" w:hanging="360"/>
+      </w:pPr>
+    </w:lvl>
+    <w:lvl w:ilvl="1" w:tplc="04090019" w:tentative="1">
+      <w:start w:val="1"/>
+      <w:numFmt w:val="lowerLetter"/>
+      <w:lvlText w:val="%2."/>
+      <w:lvlJc w:val="left"/>
+      <w:pPr>
+        <w:ind w:left="2340" w:hanging="360"/>
+      </w:pPr>
+    </w:lvl>
+    <w:lvl w:ilvl="2" w:tplc="0409001B" w:tentative="1">
+      <w:start w:val="1"/>
+      <w:numFmt w:val="lowerRoman"/>
+      <w:lvlText w:val="%3."/>
+      <w:lvlJc w:val="right"/>
+      <w:pPr>
+        <w:ind w:left="3060" w:hanging="180"/>
+      </w:pPr>
+    </w:lvl>
+    <w:lvl w:ilvl="3" w:tplc="0409000F" w:tentative="1">
+      <w:start w:val="1"/>
+      <w:numFmt w:val="decimal"/>
+      <w:lvlText w:val="%4."/>
+      <w:lvlJc w:val="left"/>
+      <w:pPr>
+        <w:ind w:left="3780" w:hanging="360"/>
+      </w:pPr>
+    </w:lvl>
+    <w:lvl w:ilvl="4" w:tplc="04090019" w:tentative="1">
+      <w:start w:val="1"/>
+      <w:numFmt w:val="lowerLetter"/>
+      <w:lvlText w:val="%5."/>
+      <w:lvlJc w:val="left"/>
+      <w:pPr>
+        <w:ind w:left="4500" w:hanging="360"/>
+      </w:pPr>
+    </w:lvl>
+    <w:lvl w:ilvl="5" w:tplc="0409001B" w:tentative="1">
+      <w:start w:val="1"/>
+      <w:numFmt w:val="lowerRoman"/>
+      <w:lvlText w:val="%6."/>
+      <w:lvlJc w:val="right"/>
+      <w:pPr>
+        <w:ind w:left="5220" w:hanging="180"/>
+      </w:pPr>
+    </w:lvl>
+    <w:lvl w:ilvl="6" w:tplc="0409000F" w:tentative="1">
+      <w:start w:val="1"/>
+      <w:numFmt w:val="decimal"/>
+      <w:lvlText w:val="%7."/>
+      <w:lvlJc w:val="left"/>
+      <w:pPr>
+        <w:ind w:left="5940" w:hanging="360"/>
+      </w:pPr>
+    </w:lvl>
+    <w:lvl w:ilvl="7" w:tplc="04090019" w:tentative="1">
+      <w:start w:val="1"/>
+      <w:numFmt w:val="lowerLetter"/>
+      <w:lvlText w:val="%8."/>
+      <w:lvlJc w:val="left"/>
+      <w:pPr>
+        <w:ind w:left="6660" w:hanging="360"/>
+      </w:pPr>
+    </w:lvl>
+    <w:lvl w:ilvl="8" w:tplc="0409001B" w:tentative="1">
+      <w:start w:val="1"/>
+      <w:numFmt w:val="lowerRoman"/>
+      <w:lvlText w:val="%9."/>
+      <w:lvlJc w:val="right"/>
+      <w:pPr>
+        <w:ind w:left="7380" w:hanging="180"/>
+      </w:pPr>
+    </w:lvl>
+  </w:abstractNum>
+  <w:abstractNum w:abstractNumId="33" w15:restartNumberingAfterBreak="0">
     <w:nsid w:val="65AD7A00"/>
     <w:multiLevelType w:val="hybridMultilevel"/>
     <w:tmpl w:val="D4C8BE12"/>
@@ -35006,7 +35867,265 @@
       </w:pPr>
     </w:lvl>
   </w:abstractNum>
-  <w:abstractNum w:abstractNumId="24" w15:restartNumberingAfterBreak="0">
+  <w:abstractNum w:abstractNumId="34" w15:restartNumberingAfterBreak="0">
+    <w:nsid w:val="65ED0E3E"/>
+    <w:multiLevelType w:val="hybridMultilevel"/>
+    <w:tmpl w:val="3F783668"/>
+    <w:lvl w:ilvl="0" w:tplc="0409000F">
+      <w:start w:val="1"/>
+      <w:numFmt w:val="decimal"/>
+      <w:lvlText w:val="%1."/>
+      <w:lvlJc w:val="left"/>
+      <w:pPr>
+        <w:ind w:left="1140" w:hanging="360"/>
+      </w:pPr>
+    </w:lvl>
+    <w:lvl w:ilvl="1" w:tplc="04090019" w:tentative="1">
+      <w:start w:val="1"/>
+      <w:numFmt w:val="lowerLetter"/>
+      <w:lvlText w:val="%2."/>
+      <w:lvlJc w:val="left"/>
+      <w:pPr>
+        <w:ind w:left="1860" w:hanging="360"/>
+      </w:pPr>
+    </w:lvl>
+    <w:lvl w:ilvl="2" w:tplc="0409001B" w:tentative="1">
+      <w:start w:val="1"/>
+      <w:numFmt w:val="lowerRoman"/>
+      <w:lvlText w:val="%3."/>
+      <w:lvlJc w:val="right"/>
+      <w:pPr>
+        <w:ind w:left="2580" w:hanging="180"/>
+      </w:pPr>
+    </w:lvl>
+    <w:lvl w:ilvl="3" w:tplc="0409000F" w:tentative="1">
+      <w:start w:val="1"/>
+      <w:numFmt w:val="decimal"/>
+      <w:lvlText w:val="%4."/>
+      <w:lvlJc w:val="left"/>
+      <w:pPr>
+        <w:ind w:left="3300" w:hanging="360"/>
+      </w:pPr>
+    </w:lvl>
+    <w:lvl w:ilvl="4" w:tplc="04090019" w:tentative="1">
+      <w:start w:val="1"/>
+      <w:numFmt w:val="lowerLetter"/>
+      <w:lvlText w:val="%5."/>
+      <w:lvlJc w:val="left"/>
+      <w:pPr>
+        <w:ind w:left="4020" w:hanging="360"/>
+      </w:pPr>
+    </w:lvl>
+    <w:lvl w:ilvl="5" w:tplc="0409001B" w:tentative="1">
+      <w:start w:val="1"/>
+      <w:numFmt w:val="lowerRoman"/>
+      <w:lvlText w:val="%6."/>
+      <w:lvlJc w:val="right"/>
+      <w:pPr>
+        <w:ind w:left="4740" w:hanging="180"/>
+      </w:pPr>
+    </w:lvl>
+    <w:lvl w:ilvl="6" w:tplc="0409000F" w:tentative="1">
+      <w:start w:val="1"/>
+      <w:numFmt w:val="decimal"/>
+      <w:lvlText w:val="%7."/>
+      <w:lvlJc w:val="left"/>
+      <w:pPr>
+        <w:ind w:left="5460" w:hanging="360"/>
+      </w:pPr>
+    </w:lvl>
+    <w:lvl w:ilvl="7" w:tplc="04090019" w:tentative="1">
+      <w:start w:val="1"/>
+      <w:numFmt w:val="lowerLetter"/>
+      <w:lvlText w:val="%8."/>
+      <w:lvlJc w:val="left"/>
+      <w:pPr>
+        <w:ind w:left="6180" w:hanging="360"/>
+      </w:pPr>
+    </w:lvl>
+    <w:lvl w:ilvl="8" w:tplc="0409001B" w:tentative="1">
+      <w:start w:val="1"/>
+      <w:numFmt w:val="lowerRoman"/>
+      <w:lvlText w:val="%9."/>
+      <w:lvlJc w:val="right"/>
+      <w:pPr>
+        <w:ind w:left="6900" w:hanging="180"/>
+      </w:pPr>
+    </w:lvl>
+  </w:abstractNum>
+  <w:abstractNum w:abstractNumId="35" w15:restartNumberingAfterBreak="0">
+    <w:nsid w:val="687F11B9"/>
+    <w:multiLevelType w:val="hybridMultilevel"/>
+    <w:tmpl w:val="1E90F674"/>
+    <w:lvl w:ilvl="0" w:tplc="0409000F">
+      <w:start w:val="1"/>
+      <w:numFmt w:val="decimal"/>
+      <w:lvlText w:val="%1."/>
+      <w:lvlJc w:val="left"/>
+      <w:pPr>
+        <w:ind w:left="720" w:hanging="360"/>
+      </w:pPr>
+    </w:lvl>
+    <w:lvl w:ilvl="1" w:tplc="04090019">
+      <w:start w:val="1"/>
+      <w:numFmt w:val="lowerLetter"/>
+      <w:lvlText w:val="%2."/>
+      <w:lvlJc w:val="left"/>
+      <w:pPr>
+        <w:ind w:left="1440" w:hanging="360"/>
+      </w:pPr>
+    </w:lvl>
+    <w:lvl w:ilvl="2" w:tplc="0409001B" w:tentative="1">
+      <w:start w:val="1"/>
+      <w:numFmt w:val="lowerRoman"/>
+      <w:lvlText w:val="%3."/>
+      <w:lvlJc w:val="right"/>
+      <w:pPr>
+        <w:ind w:left="2160" w:hanging="180"/>
+      </w:pPr>
+    </w:lvl>
+    <w:lvl w:ilvl="3" w:tplc="0409000F" w:tentative="1">
+      <w:start w:val="1"/>
+      <w:numFmt w:val="decimal"/>
+      <w:lvlText w:val="%4."/>
+      <w:lvlJc w:val="left"/>
+      <w:pPr>
+        <w:ind w:left="2880" w:hanging="360"/>
+      </w:pPr>
+    </w:lvl>
+    <w:lvl w:ilvl="4" w:tplc="04090019" w:tentative="1">
+      <w:start w:val="1"/>
+      <w:numFmt w:val="lowerLetter"/>
+      <w:lvlText w:val="%5."/>
+      <w:lvlJc w:val="left"/>
+      <w:pPr>
+        <w:ind w:left="3600" w:hanging="360"/>
+      </w:pPr>
+    </w:lvl>
+    <w:lvl w:ilvl="5" w:tplc="0409001B" w:tentative="1">
+      <w:start w:val="1"/>
+      <w:numFmt w:val="lowerRoman"/>
+      <w:lvlText w:val="%6."/>
+      <w:lvlJc w:val="right"/>
+      <w:pPr>
+        <w:ind w:left="4320" w:hanging="180"/>
+      </w:pPr>
+    </w:lvl>
+    <w:lvl w:ilvl="6" w:tplc="0409000F" w:tentative="1">
+      <w:start w:val="1"/>
+      <w:numFmt w:val="decimal"/>
+      <w:lvlText w:val="%7."/>
+      <w:lvlJc w:val="left"/>
+      <w:pPr>
+        <w:ind w:left="5040" w:hanging="360"/>
+      </w:pPr>
+    </w:lvl>
+    <w:lvl w:ilvl="7" w:tplc="04090019" w:tentative="1">
+      <w:start w:val="1"/>
+      <w:numFmt w:val="lowerLetter"/>
+      <w:lvlText w:val="%8."/>
+      <w:lvlJc w:val="left"/>
+      <w:pPr>
+        <w:ind w:left="5760" w:hanging="360"/>
+      </w:pPr>
+    </w:lvl>
+    <w:lvl w:ilvl="8" w:tplc="0409001B" w:tentative="1">
+      <w:start w:val="1"/>
+      <w:numFmt w:val="lowerRoman"/>
+      <w:lvlText w:val="%9."/>
+      <w:lvlJc w:val="right"/>
+      <w:pPr>
+        <w:ind w:left="6480" w:hanging="180"/>
+      </w:pPr>
+    </w:lvl>
+  </w:abstractNum>
+  <w:abstractNum w:abstractNumId="36" w15:restartNumberingAfterBreak="0">
+    <w:nsid w:val="6CF004EB"/>
+    <w:multiLevelType w:val="hybridMultilevel"/>
+    <w:tmpl w:val="A77E11FC"/>
+    <w:lvl w:ilvl="0" w:tplc="0409000F">
+      <w:start w:val="1"/>
+      <w:numFmt w:val="decimal"/>
+      <w:lvlText w:val="%1."/>
+      <w:lvlJc w:val="left"/>
+      <w:pPr>
+        <w:ind w:left="1140" w:hanging="360"/>
+      </w:pPr>
+    </w:lvl>
+    <w:lvl w:ilvl="1" w:tplc="04090019" w:tentative="1">
+      <w:start w:val="1"/>
+      <w:numFmt w:val="lowerLetter"/>
+      <w:lvlText w:val="%2."/>
+      <w:lvlJc w:val="left"/>
+      <w:pPr>
+        <w:ind w:left="1860" w:hanging="360"/>
+      </w:pPr>
+    </w:lvl>
+    <w:lvl w:ilvl="2" w:tplc="0409001B" w:tentative="1">
+      <w:start w:val="1"/>
+      <w:numFmt w:val="lowerRoman"/>
+      <w:lvlText w:val="%3."/>
+      <w:lvlJc w:val="right"/>
+      <w:pPr>
+        <w:ind w:left="2580" w:hanging="180"/>
+      </w:pPr>
+    </w:lvl>
+    <w:lvl w:ilvl="3" w:tplc="0409000F" w:tentative="1">
+      <w:start w:val="1"/>
+      <w:numFmt w:val="decimal"/>
+      <w:lvlText w:val="%4."/>
+      <w:lvlJc w:val="left"/>
+      <w:pPr>
+        <w:ind w:left="3300" w:hanging="360"/>
+      </w:pPr>
+    </w:lvl>
+    <w:lvl w:ilvl="4" w:tplc="04090019" w:tentative="1">
+      <w:start w:val="1"/>
+      <w:numFmt w:val="lowerLetter"/>
+      <w:lvlText w:val="%5."/>
+      <w:lvlJc w:val="left"/>
+      <w:pPr>
+        <w:ind w:left="4020" w:hanging="360"/>
+      </w:pPr>
+    </w:lvl>
+    <w:lvl w:ilvl="5" w:tplc="0409001B" w:tentative="1">
+      <w:start w:val="1"/>
+      <w:numFmt w:val="lowerRoman"/>
+      <w:lvlText w:val="%6."/>
+      <w:lvlJc w:val="right"/>
+      <w:pPr>
+        <w:ind w:left="4740" w:hanging="180"/>
+      </w:pPr>
+    </w:lvl>
+    <w:lvl w:ilvl="6" w:tplc="0409000F" w:tentative="1">
+      <w:start w:val="1"/>
+      <w:numFmt w:val="decimal"/>
+      <w:lvlText w:val="%7."/>
+      <w:lvlJc w:val="left"/>
+      <w:pPr>
+        <w:ind w:left="5460" w:hanging="360"/>
+      </w:pPr>
+    </w:lvl>
+    <w:lvl w:ilvl="7" w:tplc="04090019" w:tentative="1">
+      <w:start w:val="1"/>
+      <w:numFmt w:val="lowerLetter"/>
+      <w:lvlText w:val="%8."/>
+      <w:lvlJc w:val="left"/>
+      <w:pPr>
+        <w:ind w:left="6180" w:hanging="360"/>
+      </w:pPr>
+    </w:lvl>
+    <w:lvl w:ilvl="8" w:tplc="0409001B" w:tentative="1">
+      <w:start w:val="1"/>
+      <w:numFmt w:val="lowerRoman"/>
+      <w:lvlText w:val="%9."/>
+      <w:lvlJc w:val="right"/>
+      <w:pPr>
+        <w:ind w:left="6900" w:hanging="180"/>
+      </w:pPr>
+    </w:lvl>
+  </w:abstractNum>
+  <w:abstractNum w:abstractNumId="37" w15:restartNumberingAfterBreak="0">
     <w:nsid w:val="73F979E9"/>
     <w:multiLevelType w:val="hybridMultilevel"/>
     <w:tmpl w:val="DDF46BB8"/>
@@ -35095,7 +36214,93 @@
       </w:pPr>
     </w:lvl>
   </w:abstractNum>
-  <w:abstractNum w:abstractNumId="25" w15:restartNumberingAfterBreak="0">
+  <w:abstractNum w:abstractNumId="38" w15:restartNumberingAfterBreak="0">
+    <w:nsid w:val="75BC6CAC"/>
+    <w:multiLevelType w:val="hybridMultilevel"/>
+    <w:tmpl w:val="88D4D304"/>
+    <w:lvl w:ilvl="0" w:tplc="0409000F">
+      <w:start w:val="1"/>
+      <w:numFmt w:val="decimal"/>
+      <w:lvlText w:val="%1."/>
+      <w:lvlJc w:val="left"/>
+      <w:pPr>
+        <w:ind w:left="720" w:hanging="360"/>
+      </w:pPr>
+    </w:lvl>
+    <w:lvl w:ilvl="1" w:tplc="04090019">
+      <w:start w:val="1"/>
+      <w:numFmt w:val="lowerLetter"/>
+      <w:lvlText w:val="%2."/>
+      <w:lvlJc w:val="left"/>
+      <w:pPr>
+        <w:ind w:left="1440" w:hanging="360"/>
+      </w:pPr>
+    </w:lvl>
+    <w:lvl w:ilvl="2" w:tplc="0409001B" w:tentative="1">
+      <w:start w:val="1"/>
+      <w:numFmt w:val="lowerRoman"/>
+      <w:lvlText w:val="%3."/>
+      <w:lvlJc w:val="right"/>
+      <w:pPr>
+        <w:ind w:left="2160" w:hanging="180"/>
+      </w:pPr>
+    </w:lvl>
+    <w:lvl w:ilvl="3" w:tplc="0409000F" w:tentative="1">
+      <w:start w:val="1"/>
+      <w:numFmt w:val="decimal"/>
+      <w:lvlText w:val="%4."/>
+      <w:lvlJc w:val="left"/>
+      <w:pPr>
+        <w:ind w:left="2880" w:hanging="360"/>
+      </w:pPr>
+    </w:lvl>
+    <w:lvl w:ilvl="4" w:tplc="04090019" w:tentative="1">
+      <w:start w:val="1"/>
+      <w:numFmt w:val="lowerLetter"/>
+      <w:lvlText w:val="%5."/>
+      <w:lvlJc w:val="left"/>
+      <w:pPr>
+        <w:ind w:left="3600" w:hanging="360"/>
+      </w:pPr>
+    </w:lvl>
+    <w:lvl w:ilvl="5" w:tplc="0409001B" w:tentative="1">
+      <w:start w:val="1"/>
+      <w:numFmt w:val="lowerRoman"/>
+      <w:lvlText w:val="%6."/>
+      <w:lvlJc w:val="right"/>
+      <w:pPr>
+        <w:ind w:left="4320" w:hanging="180"/>
+      </w:pPr>
+    </w:lvl>
+    <w:lvl w:ilvl="6" w:tplc="0409000F" w:tentative="1">
+      <w:start w:val="1"/>
+      <w:numFmt w:val="decimal"/>
+      <w:lvlText w:val="%7."/>
+      <w:lvlJc w:val="left"/>
+      <w:pPr>
+        <w:ind w:left="5040" w:hanging="360"/>
+      </w:pPr>
+    </w:lvl>
+    <w:lvl w:ilvl="7" w:tplc="04090019" w:tentative="1">
+      <w:start w:val="1"/>
+      <w:numFmt w:val="lowerLetter"/>
+      <w:lvlText w:val="%8."/>
+      <w:lvlJc w:val="left"/>
+      <w:pPr>
+        <w:ind w:left="5760" w:hanging="360"/>
+      </w:pPr>
+    </w:lvl>
+    <w:lvl w:ilvl="8" w:tplc="0409001B" w:tentative="1">
+      <w:start w:val="1"/>
+      <w:numFmt w:val="lowerRoman"/>
+      <w:lvlText w:val="%9."/>
+      <w:lvlJc w:val="right"/>
+      <w:pPr>
+        <w:ind w:left="6480" w:hanging="180"/>
+      </w:pPr>
+    </w:lvl>
+  </w:abstractNum>
+  <w:abstractNum w:abstractNumId="39" w15:restartNumberingAfterBreak="0">
     <w:nsid w:val="79FD44E1"/>
     <w:multiLevelType w:val="hybridMultilevel"/>
     <w:tmpl w:val="4A2C073A"/>
@@ -35181,7 +36386,7 @@
       </w:pPr>
     </w:lvl>
   </w:abstractNum>
-  <w:abstractNum w:abstractNumId="26" w15:restartNumberingAfterBreak="0">
+  <w:abstractNum w:abstractNumId="40" w15:restartNumberingAfterBreak="0">
     <w:nsid w:val="7C7B3F5B"/>
     <w:multiLevelType w:val="hybridMultilevel"/>
     <w:tmpl w:val="37201368"/>
@@ -35270,7 +36475,7 @@
       </w:pPr>
     </w:lvl>
   </w:abstractNum>
-  <w:abstractNum w:abstractNumId="27" w15:restartNumberingAfterBreak="0">
+  <w:abstractNum w:abstractNumId="41" w15:restartNumberingAfterBreak="0">
     <w:nsid w:val="7E5A098A"/>
     <w:multiLevelType w:val="hybridMultilevel"/>
     <w:tmpl w:val="6936BF80"/>
@@ -35357,6 +36562,108 @@
     </w:lvl>
   </w:abstractNum>
   <w:num w:numId="1">
+    <w:abstractNumId w:val="17"/>
+    <w:lvlOverride w:ilvl="0">
+      <w:startOverride w:val="1"/>
+    </w:lvlOverride>
+    <w:lvlOverride w:ilvl="1">
+      <w:startOverride w:val="1"/>
+    </w:lvlOverride>
+    <w:lvlOverride w:ilvl="2">
+      <w:startOverride w:val="1"/>
+    </w:lvlOverride>
+    <w:lvlOverride w:ilvl="3">
+      <w:startOverride w:val="1"/>
+    </w:lvlOverride>
+    <w:lvlOverride w:ilvl="4">
+      <w:startOverride w:val="1"/>
+    </w:lvlOverride>
+    <w:lvlOverride w:ilvl="5">
+      <w:startOverride w:val="1"/>
+    </w:lvlOverride>
+    <w:lvlOverride w:ilvl="6">
+      <w:startOverride w:val="1"/>
+    </w:lvlOverride>
+    <w:lvlOverride w:ilvl="7">
+      <w:startOverride w:val="1"/>
+    </w:lvlOverride>
+    <w:lvlOverride w:ilvl="8">
+      <w:startOverride w:val="1"/>
+    </w:lvlOverride>
+  </w:num>
+  <w:num w:numId="2">
+    <w:abstractNumId w:val="18"/>
+  </w:num>
+  <w:num w:numId="3">
+    <w:abstractNumId w:val="7"/>
+  </w:num>
+  <w:num w:numId="4">
+    <w:abstractNumId w:val="21"/>
+  </w:num>
+  <w:num w:numId="5">
+    <w:abstractNumId w:val="18"/>
+    <w:lvlOverride w:ilvl="0">
+      <w:startOverride w:val="1"/>
+    </w:lvlOverride>
+    <w:lvlOverride w:ilvl="1">
+      <w:startOverride w:val="1"/>
+    </w:lvlOverride>
+    <w:lvlOverride w:ilvl="2">
+      <w:startOverride w:val="1"/>
+    </w:lvlOverride>
+    <w:lvlOverride w:ilvl="3">
+      <w:startOverride w:val="1"/>
+    </w:lvlOverride>
+    <w:lvlOverride w:ilvl="4">
+      <w:startOverride w:val="1"/>
+    </w:lvlOverride>
+    <w:lvlOverride w:ilvl="5">
+      <w:startOverride w:val="1"/>
+    </w:lvlOverride>
+    <w:lvlOverride w:ilvl="6">
+      <w:startOverride w:val="1"/>
+    </w:lvlOverride>
+    <w:lvlOverride w:ilvl="7">
+      <w:startOverride w:val="1"/>
+    </w:lvlOverride>
+    <w:lvlOverride w:ilvl="8">
+      <w:startOverride w:val="1"/>
+    </w:lvlOverride>
+  </w:num>
+  <w:num w:numId="6">
+    <w:abstractNumId w:val="7"/>
+    <w:lvlOverride w:ilvl="0">
+      <w:startOverride w:val="1"/>
+    </w:lvlOverride>
+    <w:lvlOverride w:ilvl="1">
+      <w:startOverride w:val="1"/>
+    </w:lvlOverride>
+    <w:lvlOverride w:ilvl="2">
+      <w:startOverride w:val="1"/>
+    </w:lvlOverride>
+    <w:lvlOverride w:ilvl="3">
+      <w:startOverride w:val="1"/>
+    </w:lvlOverride>
+    <w:lvlOverride w:ilvl="4">
+      <w:startOverride w:val="1"/>
+    </w:lvlOverride>
+    <w:lvlOverride w:ilvl="5">
+      <w:startOverride w:val="1"/>
+    </w:lvlOverride>
+    <w:lvlOverride w:ilvl="6">
+      <w:startOverride w:val="1"/>
+    </w:lvlOverride>
+    <w:lvlOverride w:ilvl="7">
+      <w:startOverride w:val="1"/>
+    </w:lvlOverride>
+    <w:lvlOverride w:ilvl="8">
+      <w:startOverride w:val="1"/>
+    </w:lvlOverride>
+  </w:num>
+  <w:num w:numId="7">
+    <w:abstractNumId w:val="5"/>
+  </w:num>
+  <w:num w:numId="8">
     <w:abstractNumId w:val="11"/>
     <w:lvlOverride w:ilvl="0">
       <w:startOverride w:val="1"/>
@@ -35386,17 +36693,11 @@
       <w:startOverride w:val="1"/>
     </w:lvlOverride>
   </w:num>
-  <w:num w:numId="2">
-    <w:abstractNumId w:val="12"/>
+  <w:num w:numId="9">
+    <w:abstractNumId w:val="30"/>
   </w:num>
-  <w:num w:numId="3">
-    <w:abstractNumId w:val="4"/>
-  </w:num>
-  <w:num w:numId="4">
-    <w:abstractNumId w:val="14"/>
-  </w:num>
-  <w:num w:numId="5">
-    <w:abstractNumId w:val="12"/>
+  <w:num w:numId="10">
+    <w:abstractNumId w:val="13"/>
     <w:lvlOverride w:ilvl="0">
       <w:startOverride w:val="1"/>
     </w:lvlOverride>
@@ -35425,7 +36726,145 @@
       <w:startOverride w:val="1"/>
     </w:lvlOverride>
   </w:num>
-  <w:num w:numId="6">
+  <w:num w:numId="11">
+    <w:abstractNumId w:val="39"/>
+  </w:num>
+  <w:num w:numId="12">
+    <w:abstractNumId w:val="17"/>
+  </w:num>
+  <w:num w:numId="13">
+    <w:abstractNumId w:val="14"/>
+  </w:num>
+  <w:num w:numId="14">
+    <w:abstractNumId w:val="26"/>
+  </w:num>
+  <w:num w:numId="15">
+    <w:abstractNumId w:val="33"/>
+  </w:num>
+  <w:num w:numId="16">
+    <w:abstractNumId w:val="2"/>
+  </w:num>
+  <w:num w:numId="17">
+    <w:abstractNumId w:val="29"/>
+  </w:num>
+  <w:num w:numId="18">
+    <w:abstractNumId w:val="41"/>
+  </w:num>
+  <w:num w:numId="19">
+    <w:abstractNumId w:val="12"/>
+  </w:num>
+  <w:num w:numId="20">
+    <w:abstractNumId w:val="10"/>
+  </w:num>
+  <w:num w:numId="21">
+    <w:abstractNumId w:val="31"/>
+    <w:lvlOverride w:ilvl="0">
+      <w:startOverride w:val="1"/>
+    </w:lvlOverride>
+    <w:lvlOverride w:ilvl="1">
+      <w:startOverride w:val="1"/>
+    </w:lvlOverride>
+    <w:lvlOverride w:ilvl="2">
+      <w:startOverride w:val="1"/>
+    </w:lvlOverride>
+    <w:lvlOverride w:ilvl="3">
+      <w:startOverride w:val="1"/>
+    </w:lvlOverride>
+    <w:lvlOverride w:ilvl="4">
+      <w:startOverride w:val="1"/>
+    </w:lvlOverride>
+    <w:lvlOverride w:ilvl="5">
+      <w:startOverride w:val="1"/>
+    </w:lvlOverride>
+    <w:lvlOverride w:ilvl="6">
+      <w:startOverride w:val="1"/>
+    </w:lvlOverride>
+    <w:lvlOverride w:ilvl="7">
+      <w:startOverride w:val="1"/>
+    </w:lvlOverride>
+    <w:lvlOverride w:ilvl="8">
+      <w:startOverride w:val="1"/>
+    </w:lvlOverride>
+  </w:num>
+  <w:num w:numId="22">
+    <w:abstractNumId w:val="16"/>
+    <w:lvlOverride w:ilvl="0">
+      <w:startOverride w:val="1"/>
+    </w:lvlOverride>
+    <w:lvlOverride w:ilvl="1">
+      <w:startOverride w:val="1"/>
+    </w:lvlOverride>
+    <w:lvlOverride w:ilvl="2">
+      <w:startOverride w:val="1"/>
+    </w:lvlOverride>
+    <w:lvlOverride w:ilvl="3">
+      <w:startOverride w:val="1"/>
+    </w:lvlOverride>
+    <w:lvlOverride w:ilvl="4">
+      <w:startOverride w:val="1"/>
+    </w:lvlOverride>
+    <w:lvlOverride w:ilvl="5">
+      <w:startOverride w:val="1"/>
+    </w:lvlOverride>
+    <w:lvlOverride w:ilvl="6">
+      <w:startOverride w:val="1"/>
+    </w:lvlOverride>
+    <w:lvlOverride w:ilvl="7">
+      <w:startOverride w:val="1"/>
+    </w:lvlOverride>
+    <w:lvlOverride w:ilvl="8">
+      <w:startOverride w:val="1"/>
+    </w:lvlOverride>
+  </w:num>
+  <w:num w:numId="23">
+    <w:abstractNumId w:val="20"/>
+  </w:num>
+  <w:num w:numId="24">
+    <w:abstractNumId w:val="24"/>
+  </w:num>
+  <w:num w:numId="25">
+    <w:abstractNumId w:val="6"/>
+  </w:num>
+  <w:num w:numId="26">
+    <w:abstractNumId w:val="37"/>
+  </w:num>
+  <w:num w:numId="27">
+    <w:abstractNumId w:val="27"/>
+  </w:num>
+  <w:num w:numId="28">
+    <w:abstractNumId w:val="40"/>
+  </w:num>
+  <w:num w:numId="29">
+    <w:abstractNumId w:val="25"/>
+    <w:lvlOverride w:ilvl="0">
+      <w:startOverride w:val="1"/>
+    </w:lvlOverride>
+    <w:lvlOverride w:ilvl="1">
+      <w:startOverride w:val="1"/>
+    </w:lvlOverride>
+    <w:lvlOverride w:ilvl="2">
+      <w:startOverride w:val="1"/>
+    </w:lvlOverride>
+    <w:lvlOverride w:ilvl="3">
+      <w:startOverride w:val="1"/>
+    </w:lvlOverride>
+    <w:lvlOverride w:ilvl="4">
+      <w:startOverride w:val="1"/>
+    </w:lvlOverride>
+    <w:lvlOverride w:ilvl="5">
+      <w:startOverride w:val="1"/>
+    </w:lvlOverride>
+    <w:lvlOverride w:ilvl="6">
+      <w:startOverride w:val="1"/>
+    </w:lvlOverride>
+    <w:lvlOverride w:ilvl="7">
+      <w:startOverride w:val="1"/>
+    </w:lvlOverride>
+    <w:lvlOverride w:ilvl="8">
+      <w:startOverride w:val="1"/>
+    </w:lvlOverride>
+  </w:num>
+  <w:num w:numId="30">
     <w:abstractNumId w:val="4"/>
     <w:lvlOverride w:ilvl="0">
       <w:startOverride w:val="1"/>
@@ -35455,242 +36894,8 @@
       <w:startOverride w:val="1"/>
     </w:lvlOverride>
   </w:num>
-  <w:num w:numId="7">
-    <w:abstractNumId w:val="2"/>
-  </w:num>
-  <w:num w:numId="8">
-    <w:abstractNumId w:val="6"/>
-    <w:lvlOverride w:ilvl="0">
-      <w:startOverride w:val="1"/>
-    </w:lvlOverride>
-    <w:lvlOverride w:ilvl="1">
-      <w:startOverride w:val="1"/>
-    </w:lvlOverride>
-    <w:lvlOverride w:ilvl="2">
-      <w:startOverride w:val="1"/>
-    </w:lvlOverride>
-    <w:lvlOverride w:ilvl="3">
-      <w:startOverride w:val="1"/>
-    </w:lvlOverride>
-    <w:lvlOverride w:ilvl="4">
-      <w:startOverride w:val="1"/>
-    </w:lvlOverride>
-    <w:lvlOverride w:ilvl="5">
-      <w:startOverride w:val="1"/>
-    </w:lvlOverride>
-    <w:lvlOverride w:ilvl="6">
-      <w:startOverride w:val="1"/>
-    </w:lvlOverride>
-    <w:lvlOverride w:ilvl="7">
-      <w:startOverride w:val="1"/>
-    </w:lvlOverride>
-    <w:lvlOverride w:ilvl="8">
-      <w:startOverride w:val="1"/>
-    </w:lvlOverride>
-  </w:num>
-  <w:num w:numId="9">
-    <w:abstractNumId w:val="21"/>
-  </w:num>
-  <w:num w:numId="10">
-    <w:abstractNumId w:val="8"/>
-    <w:lvlOverride w:ilvl="0">
-      <w:startOverride w:val="1"/>
-    </w:lvlOverride>
-    <w:lvlOverride w:ilvl="1">
-      <w:startOverride w:val="1"/>
-    </w:lvlOverride>
-    <w:lvlOverride w:ilvl="2">
-      <w:startOverride w:val="1"/>
-    </w:lvlOverride>
-    <w:lvlOverride w:ilvl="3">
-      <w:startOverride w:val="1"/>
-    </w:lvlOverride>
-    <w:lvlOverride w:ilvl="4">
-      <w:startOverride w:val="1"/>
-    </w:lvlOverride>
-    <w:lvlOverride w:ilvl="5">
-      <w:startOverride w:val="1"/>
-    </w:lvlOverride>
-    <w:lvlOverride w:ilvl="6">
-      <w:startOverride w:val="1"/>
-    </w:lvlOverride>
-    <w:lvlOverride w:ilvl="7">
-      <w:startOverride w:val="1"/>
-    </w:lvlOverride>
-    <w:lvlOverride w:ilvl="8">
-      <w:startOverride w:val="1"/>
-    </w:lvlOverride>
-  </w:num>
-  <w:num w:numId="11">
-    <w:abstractNumId w:val="25"/>
-  </w:num>
-  <w:num w:numId="12">
-    <w:abstractNumId w:val="11"/>
-  </w:num>
-  <w:num w:numId="13">
-    <w:abstractNumId w:val="9"/>
-  </w:num>
-  <w:num w:numId="14">
-    <w:abstractNumId w:val="17"/>
-  </w:num>
-  <w:num w:numId="15">
-    <w:abstractNumId w:val="23"/>
-  </w:num>
-  <w:num w:numId="16">
-    <w:abstractNumId w:val="0"/>
-  </w:num>
-  <w:num w:numId="17">
-    <w:abstractNumId w:val="20"/>
-  </w:num>
-  <w:num w:numId="18">
-    <w:abstractNumId w:val="27"/>
-  </w:num>
-  <w:num w:numId="19">
-    <w:abstractNumId w:val="7"/>
-  </w:num>
-  <w:num w:numId="20">
-    <w:abstractNumId w:val="5"/>
-  </w:num>
-  <w:num w:numId="21">
-    <w:abstractNumId w:val="22"/>
-    <w:lvlOverride w:ilvl="0">
-      <w:startOverride w:val="1"/>
-    </w:lvlOverride>
-    <w:lvlOverride w:ilvl="1">
-      <w:startOverride w:val="1"/>
-    </w:lvlOverride>
-    <w:lvlOverride w:ilvl="2">
-      <w:startOverride w:val="1"/>
-    </w:lvlOverride>
-    <w:lvlOverride w:ilvl="3">
-      <w:startOverride w:val="1"/>
-    </w:lvlOverride>
-    <w:lvlOverride w:ilvl="4">
-      <w:startOverride w:val="1"/>
-    </w:lvlOverride>
-    <w:lvlOverride w:ilvl="5">
-      <w:startOverride w:val="1"/>
-    </w:lvlOverride>
-    <w:lvlOverride w:ilvl="6">
-      <w:startOverride w:val="1"/>
-    </w:lvlOverride>
-    <w:lvlOverride w:ilvl="7">
-      <w:startOverride w:val="1"/>
-    </w:lvlOverride>
-    <w:lvlOverride w:ilvl="8">
-      <w:startOverride w:val="1"/>
-    </w:lvlOverride>
-  </w:num>
-  <w:num w:numId="22">
-    <w:abstractNumId w:val="10"/>
-    <w:lvlOverride w:ilvl="0">
-      <w:startOverride w:val="1"/>
-    </w:lvlOverride>
-    <w:lvlOverride w:ilvl="1">
-      <w:startOverride w:val="1"/>
-    </w:lvlOverride>
-    <w:lvlOverride w:ilvl="2">
-      <w:startOverride w:val="1"/>
-    </w:lvlOverride>
-    <w:lvlOverride w:ilvl="3">
-      <w:startOverride w:val="1"/>
-    </w:lvlOverride>
-    <w:lvlOverride w:ilvl="4">
-      <w:startOverride w:val="1"/>
-    </w:lvlOverride>
-    <w:lvlOverride w:ilvl="5">
-      <w:startOverride w:val="1"/>
-    </w:lvlOverride>
-    <w:lvlOverride w:ilvl="6">
-      <w:startOverride w:val="1"/>
-    </w:lvlOverride>
-    <w:lvlOverride w:ilvl="7">
-      <w:startOverride w:val="1"/>
-    </w:lvlOverride>
-    <w:lvlOverride w:ilvl="8">
-      <w:startOverride w:val="1"/>
-    </w:lvlOverride>
-  </w:num>
-  <w:num w:numId="23">
-    <w:abstractNumId w:val="13"/>
-  </w:num>
-  <w:num w:numId="24">
-    <w:abstractNumId w:val="15"/>
-  </w:num>
-  <w:num w:numId="25">
-    <w:abstractNumId w:val="3"/>
-  </w:num>
-  <w:num w:numId="26">
-    <w:abstractNumId w:val="24"/>
-  </w:num>
-  <w:num w:numId="27">
-    <w:abstractNumId w:val="18"/>
-  </w:num>
-  <w:num w:numId="28">
-    <w:abstractNumId w:val="26"/>
-  </w:num>
-  <w:num w:numId="29">
-    <w:abstractNumId w:val="16"/>
-    <w:lvlOverride w:ilvl="0">
-      <w:startOverride w:val="1"/>
-    </w:lvlOverride>
-    <w:lvlOverride w:ilvl="1">
-      <w:startOverride w:val="1"/>
-    </w:lvlOverride>
-    <w:lvlOverride w:ilvl="2">
-      <w:startOverride w:val="1"/>
-    </w:lvlOverride>
-    <w:lvlOverride w:ilvl="3">
-      <w:startOverride w:val="1"/>
-    </w:lvlOverride>
-    <w:lvlOverride w:ilvl="4">
-      <w:startOverride w:val="1"/>
-    </w:lvlOverride>
-    <w:lvlOverride w:ilvl="5">
-      <w:startOverride w:val="1"/>
-    </w:lvlOverride>
-    <w:lvlOverride w:ilvl="6">
-      <w:startOverride w:val="1"/>
-    </w:lvlOverride>
-    <w:lvlOverride w:ilvl="7">
-      <w:startOverride w:val="1"/>
-    </w:lvlOverride>
-    <w:lvlOverride w:ilvl="8">
-      <w:startOverride w:val="1"/>
-    </w:lvlOverride>
-  </w:num>
-  <w:num w:numId="30">
-    <w:abstractNumId w:val="1"/>
-    <w:lvlOverride w:ilvl="0">
-      <w:startOverride w:val="1"/>
-    </w:lvlOverride>
-    <w:lvlOverride w:ilvl="1">
-      <w:startOverride w:val="1"/>
-    </w:lvlOverride>
-    <w:lvlOverride w:ilvl="2">
-      <w:startOverride w:val="1"/>
-    </w:lvlOverride>
-    <w:lvlOverride w:ilvl="3">
-      <w:startOverride w:val="1"/>
-    </w:lvlOverride>
-    <w:lvlOverride w:ilvl="4">
-      <w:startOverride w:val="1"/>
-    </w:lvlOverride>
-    <w:lvlOverride w:ilvl="5">
-      <w:startOverride w:val="1"/>
-    </w:lvlOverride>
-    <w:lvlOverride w:ilvl="6">
-      <w:startOverride w:val="1"/>
-    </w:lvlOverride>
-    <w:lvlOverride w:ilvl="7">
-      <w:startOverride w:val="1"/>
-    </w:lvlOverride>
-    <w:lvlOverride w:ilvl="8">
-      <w:startOverride w:val="1"/>
-    </w:lvlOverride>
-  </w:num>
   <w:num w:numId="31">
-    <w:abstractNumId w:val="19"/>
+    <w:abstractNumId w:val="28"/>
     <w:lvlOverride w:ilvl="0">
       <w:startOverride w:val="1"/>
     </w:lvlOverride>
@@ -35720,7 +36925,7 @@
     </w:lvlOverride>
   </w:num>
   <w:num w:numId="32">
-    <w:abstractNumId w:val="18"/>
+    <w:abstractNumId w:val="27"/>
     <w:lvlOverride w:ilvl="0">
       <w:startOverride w:val="1"/>
     </w:lvlOverride>
@@ -35750,7 +36955,7 @@
     </w:lvlOverride>
   </w:num>
   <w:num w:numId="33">
-    <w:abstractNumId w:val="26"/>
+    <w:abstractNumId w:val="40"/>
     <w:lvlOverride w:ilvl="0">
       <w:startOverride w:val="1"/>
     </w:lvlOverride>
@@ -35778,6 +36983,48 @@
     <w:lvlOverride w:ilvl="8">
       <w:startOverride w:val="1"/>
     </w:lvlOverride>
+  </w:num>
+  <w:num w:numId="34">
+    <w:abstractNumId w:val="36"/>
+  </w:num>
+  <w:num w:numId="35">
+    <w:abstractNumId w:val="23"/>
+  </w:num>
+  <w:num w:numId="36">
+    <w:abstractNumId w:val="15"/>
+  </w:num>
+  <w:num w:numId="37">
+    <w:abstractNumId w:val="19"/>
+  </w:num>
+  <w:num w:numId="38">
+    <w:abstractNumId w:val="35"/>
+  </w:num>
+  <w:num w:numId="39">
+    <w:abstractNumId w:val="22"/>
+  </w:num>
+  <w:num w:numId="40">
+    <w:abstractNumId w:val="9"/>
+  </w:num>
+  <w:num w:numId="41">
+    <w:abstractNumId w:val="38"/>
+  </w:num>
+  <w:num w:numId="42">
+    <w:abstractNumId w:val="8"/>
+  </w:num>
+  <w:num w:numId="43">
+    <w:abstractNumId w:val="3"/>
+  </w:num>
+  <w:num w:numId="44">
+    <w:abstractNumId w:val="0"/>
+  </w:num>
+  <w:num w:numId="45">
+    <w:abstractNumId w:val="1"/>
+  </w:num>
+  <w:num w:numId="46">
+    <w:abstractNumId w:val="34"/>
+  </w:num>
+  <w:num w:numId="47">
+    <w:abstractNumId w:val="32"/>
   </w:num>
 </w:numbering>
 </file>

</xml_diff>